<commit_message>
Parallel plot content updated + parallel plot enhancements
</commit_message>
<xml_diff>
--- a/Content for Parallel Plot.docx
+++ b/Content for Parallel Plot.docx
@@ -308,6 +308,398 @@
         <w:pStyle w:val="ListParagraph"/>
         <w:numPr>
           <w:ilvl w:val="0"/>
+          <w:numId w:val="8"/>
+        </w:numPr>
+        <w:rPr>
+          <w:b/>
+          <w:bCs/>
+          <w:lang w:val="en-US"/>
+        </w:rPr>
+      </w:pPr>
+      <w:r>
+        <w:rPr>
+          <w:bCs/>
+          <w:lang w:val="en-US"/>
+        </w:rPr>
+        <w:t>Interpretation of plot:</w:t>
+      </w:r>
+    </w:p>
+    <w:p>
+      <w:pPr>
+        <w:pStyle w:val="ListParagraph"/>
+        <w:numPr>
+          <w:ilvl w:val="1"/>
+          <w:numId w:val="8"/>
+        </w:numPr>
+        <w:rPr>
+          <w:b/>
+          <w:bCs/>
+          <w:lang w:val="en-US"/>
+        </w:rPr>
+      </w:pPr>
+      <w:r>
+        <w:rPr>
+          <w:bCs/>
+          <w:lang w:val="en-US"/>
+        </w:rPr>
+        <w:t xml:space="preserve">Each vertical column represents </w:t>
+      </w:r>
+      <w:r>
+        <w:rPr>
+          <w:bCs/>
+          <w:lang w:val="en-US"/>
+        </w:rPr>
+        <w:t>sensor group readings belong</w:t>
+      </w:r>
+      <w:r>
+        <w:rPr>
+          <w:bCs/>
+          <w:lang w:val="en-US"/>
+        </w:rPr>
+        <w:t>ing</w:t>
+      </w:r>
+      <w:r>
+        <w:rPr>
+          <w:bCs/>
+          <w:lang w:val="en-US"/>
+        </w:rPr>
+        <w:t xml:space="preserve"> to the Functional System Item selected</w:t>
+      </w:r>
+      <w:r>
+        <w:rPr>
+          <w:bCs/>
+          <w:lang w:val="en-US"/>
+        </w:rPr>
+        <w:t>.</w:t>
+      </w:r>
+    </w:p>
+    <w:p>
+      <w:pPr>
+        <w:pStyle w:val="ListParagraph"/>
+        <w:numPr>
+          <w:ilvl w:val="1"/>
+          <w:numId w:val="8"/>
+        </w:numPr>
+        <w:rPr>
+          <w:b/>
+          <w:bCs/>
+          <w:lang w:val="en-US"/>
+        </w:rPr>
+      </w:pPr>
+      <w:r>
+        <w:rPr>
+          <w:bCs/>
+          <w:lang w:val="en-US"/>
+        </w:rPr>
+        <w:t xml:space="preserve">The scale along each vertical column </w:t>
+      </w:r>
+      <w:r>
+        <w:rPr>
+          <w:bCs/>
+          <w:lang w:val="en-US"/>
+        </w:rPr>
+        <w:t>represents minimal to maximum values of each sensor group readings</w:t>
+      </w:r>
+      <w:r>
+        <w:rPr>
+          <w:bCs/>
+          <w:lang w:val="en-US"/>
+        </w:rPr>
+        <w:t>.</w:t>
+      </w:r>
+    </w:p>
+    <w:p>
+      <w:pPr>
+        <w:pStyle w:val="ListParagraph"/>
+        <w:numPr>
+          <w:ilvl w:val="1"/>
+          <w:numId w:val="8"/>
+        </w:numPr>
+        <w:rPr>
+          <w:b/>
+          <w:bCs/>
+          <w:lang w:val="en-US"/>
+        </w:rPr>
+      </w:pPr>
+      <w:r>
+        <w:rPr>
+          <w:bCs/>
+          <w:lang w:val="en-US"/>
+        </w:rPr>
+        <w:t xml:space="preserve">Each line on the parallel plot represents a unit of the time interval selected. For example, if </w:t>
+      </w:r>
+      <w:r>
+        <w:rPr>
+          <w:bCs/>
+          <w:lang w:val="en-US"/>
+        </w:rPr>
+        <w:t>‘Every hour’ is selected, each line represents an hour of reading for the entire range of dates selected</w:t>
+      </w:r>
+      <w:r>
+        <w:rPr>
+          <w:bCs/>
+          <w:lang w:val="en-US"/>
+        </w:rPr>
+        <w:t>.</w:t>
+      </w:r>
+    </w:p>
+    <w:p>
+      <w:pPr>
+        <w:pStyle w:val="ListParagraph"/>
+        <w:numPr>
+          <w:ilvl w:val="0"/>
+          <w:numId w:val="8"/>
+        </w:numPr>
+        <w:rPr>
+          <w:b/>
+          <w:bCs/>
+          <w:lang w:val="en-US"/>
+        </w:rPr>
+      </w:pPr>
+      <w:r>
+        <w:rPr>
+          <w:bCs/>
+          <w:lang w:val="en-US"/>
+        </w:rPr>
+        <w:t xml:space="preserve">Key </w:t>
+      </w:r>
+      <w:r>
+        <w:rPr>
+          <w:bCs/>
+          <w:lang w:val="en-US"/>
+        </w:rPr>
+        <w:t>formulas/methods to transform the data for parallel plot:</w:t>
+      </w:r>
+    </w:p>
+    <w:p>
+      <w:pPr>
+        <w:pStyle w:val="ListParagraph"/>
+        <w:numPr>
+          <w:ilvl w:val="1"/>
+          <w:numId w:val="8"/>
+        </w:numPr>
+        <w:rPr>
+          <w:b/>
+          <w:bCs/>
+          <w:lang w:val="en-US"/>
+        </w:rPr>
+      </w:pPr>
+      <w:r>
+        <w:rPr>
+          <w:bCs/>
+          <w:lang w:val="en-US"/>
+        </w:rPr>
+        <w:t>Data points are first aggregated (originally 5 sec intervals) to 5min, hourly and daily intervals</w:t>
+      </w:r>
+      <w:r>
+        <w:rPr>
+          <w:bCs/>
+          <w:lang w:val="en-US"/>
+        </w:rPr>
+        <w:t xml:space="preserve"> using </w:t>
+      </w:r>
+      <w:proofErr w:type="spellStart"/>
+      <w:r>
+        <w:rPr>
+          <w:bCs/>
+          <w:lang w:val="en-US"/>
+        </w:rPr>
+        <w:t>openair</w:t>
+      </w:r>
+      <w:proofErr w:type="spellEnd"/>
+      <w:r>
+        <w:rPr>
+          <w:bCs/>
+          <w:lang w:val="en-US"/>
+        </w:rPr>
+        <w:t xml:space="preserve"> package, </w:t>
+      </w:r>
+      <w:proofErr w:type="spellStart"/>
+      <w:proofErr w:type="gramStart"/>
+      <w:r>
+        <w:rPr>
+          <w:bCs/>
+          <w:lang w:val="en-US"/>
+        </w:rPr>
+        <w:t>timeAverage</w:t>
+      </w:r>
+      <w:proofErr w:type="spellEnd"/>
+      <w:r>
+        <w:rPr>
+          <w:bCs/>
+          <w:lang w:val="en-US"/>
+        </w:rPr>
+        <w:t>(</w:t>
+      </w:r>
+      <w:proofErr w:type="gramEnd"/>
+      <w:r>
+        <w:rPr>
+          <w:bCs/>
+          <w:lang w:val="en-US"/>
+        </w:rPr>
+        <w:t>)</w:t>
+      </w:r>
+      <w:r>
+        <w:rPr>
+          <w:bCs/>
+          <w:lang w:val="en-US"/>
+        </w:rPr>
+        <w:t>.</w:t>
+      </w:r>
+    </w:p>
+    <w:p>
+      <w:pPr>
+        <w:pStyle w:val="ListParagraph"/>
+        <w:numPr>
+          <w:ilvl w:val="1"/>
+          <w:numId w:val="8"/>
+        </w:numPr>
+        <w:rPr>
+          <w:b/>
+          <w:bCs/>
+          <w:lang w:val="en-US"/>
+        </w:rPr>
+      </w:pPr>
+      <w:r>
+        <w:rPr>
+          <w:bCs/>
+          <w:lang w:val="en-US"/>
+        </w:rPr>
+        <w:t xml:space="preserve">Sensor readings in the </w:t>
+      </w:r>
+      <w:proofErr w:type="spellStart"/>
+      <w:r>
+        <w:rPr>
+          <w:bCs/>
+          <w:lang w:val="en-US"/>
+        </w:rPr>
+        <w:t>MsureGr_lvl</w:t>
+      </w:r>
+      <w:proofErr w:type="spellEnd"/>
+      <w:r>
+        <w:rPr>
+          <w:bCs/>
+          <w:lang w:val="en-US"/>
+        </w:rPr>
+        <w:t xml:space="preserve"> column </w:t>
+      </w:r>
+      <w:r>
+        <w:rPr>
+          <w:bCs/>
+          <w:lang w:val="en-US"/>
+        </w:rPr>
+        <w:t>are converted into columns</w:t>
+      </w:r>
+      <w:r>
+        <w:rPr>
+          <w:bCs/>
+          <w:lang w:val="en-US"/>
+        </w:rPr>
+        <w:t xml:space="preserve"> using </w:t>
+      </w:r>
+      <w:proofErr w:type="gramStart"/>
+      <w:r>
+        <w:rPr>
+          <w:bCs/>
+          <w:lang w:val="en-US"/>
+        </w:rPr>
+        <w:t>spread(</w:t>
+      </w:r>
+      <w:proofErr w:type="gramEnd"/>
+      <w:r>
+        <w:rPr>
+          <w:bCs/>
+          <w:lang w:val="en-US"/>
+        </w:rPr>
+        <w:t>)</w:t>
+      </w:r>
+      <w:r>
+        <w:rPr>
+          <w:bCs/>
+          <w:lang w:val="en-US"/>
+        </w:rPr>
+        <w:t xml:space="preserve"> in order to </w:t>
+      </w:r>
+      <w:r>
+        <w:rPr>
+          <w:bCs/>
+          <w:lang w:val="en-US"/>
+        </w:rPr>
+        <w:t>plot them as vertical columns on the parallel plot</w:t>
+      </w:r>
+      <w:r>
+        <w:rPr>
+          <w:bCs/>
+          <w:lang w:val="en-US"/>
+        </w:rPr>
+        <w:t>.</w:t>
+      </w:r>
+    </w:p>
+    <w:p>
+      <w:pPr>
+        <w:pStyle w:val="ListParagraph"/>
+        <w:numPr>
+          <w:ilvl w:val="1"/>
+          <w:numId w:val="8"/>
+        </w:numPr>
+        <w:rPr>
+          <w:b/>
+          <w:bCs/>
+          <w:lang w:val="en-US"/>
+        </w:rPr>
+      </w:pPr>
+      <w:r>
+        <w:rPr>
+          <w:bCs/>
+          <w:lang w:val="en-US"/>
+        </w:rPr>
+        <w:t xml:space="preserve">Lastly, </w:t>
+      </w:r>
+      <w:r>
+        <w:rPr>
+          <w:bCs/>
+          <w:lang w:val="en-US"/>
+        </w:rPr>
+        <w:t xml:space="preserve">the data points are grouped by date and </w:t>
+      </w:r>
+      <w:proofErr w:type="spellStart"/>
+      <w:r>
+        <w:rPr>
+          <w:bCs/>
+          <w:lang w:val="en-US"/>
+        </w:rPr>
+        <w:t>FunSys_item</w:t>
+      </w:r>
+      <w:proofErr w:type="spellEnd"/>
+      <w:r>
+        <w:rPr>
+          <w:bCs/>
+          <w:lang w:val="en-US"/>
+        </w:rPr>
+        <w:t xml:space="preserve"> so that each row represents a time interval for a </w:t>
+      </w:r>
+      <w:proofErr w:type="spellStart"/>
+      <w:r>
+        <w:rPr>
+          <w:bCs/>
+          <w:lang w:val="en-US"/>
+        </w:rPr>
+        <w:t>FunSys_item</w:t>
+      </w:r>
+      <w:proofErr w:type="spellEnd"/>
+      <w:r>
+        <w:rPr>
+          <w:bCs/>
+          <w:lang w:val="en-US"/>
+        </w:rPr>
+        <w:t>.</w:t>
+      </w:r>
+    </w:p>
+    <w:p>
+      <w:pPr>
+        <w:pStyle w:val="ListParagraph"/>
+        <w:numPr>
+          <w:ilvl w:val="0"/>
           <w:numId w:val="2"/>
         </w:numPr>
         <w:rPr>
@@ -456,61 +848,147 @@
           <w:lang w:val="en-US"/>
         </w:rPr>
       </w:pPr>
-      <w:r>
-        <w:rPr>
-          <w:b/>
-          <w:bCs/>
-          <w:lang w:val="en-US"/>
-        </w:rPr>
-        <w:t>EXAMPLES</w:t>
-      </w:r>
-    </w:p>
-    <w:p>
-      <w:pPr>
-        <w:pStyle w:val="ListParagraph"/>
-        <w:numPr>
-          <w:ilvl w:val="0"/>
-          <w:numId w:val="5"/>
-        </w:numPr>
-        <w:rPr>
-          <w:lang w:val="en-US"/>
-        </w:rPr>
-      </w:pPr>
-      <w:r>
-        <w:rPr>
-          <w:lang w:val="en-US"/>
-        </w:rPr>
-        <w:t>DF</w:t>
-      </w:r>
-    </w:p>
-    <w:p>
-      <w:pPr>
-        <w:rPr>
-          <w:b/>
-          <w:bCs/>
-          <w:lang w:val="en-US"/>
-        </w:rPr>
-      </w:pPr>
-    </w:p>
-    <w:p>
-      <w:pPr>
-        <w:rPr>
-          <w:b/>
-          <w:bCs/>
-          <w:lang w:val="en-US"/>
-        </w:rPr>
-      </w:pPr>
-      <w:r>
-        <w:rPr>
-          <w:b/>
-          <w:bCs/>
+    </w:p>
+    <w:p>
+      <w:pPr>
+        <w:rPr>
+          <w:b/>
+          <w:bCs/>
+          <w:lang w:val="en-US"/>
+        </w:rPr>
+      </w:pPr>
+    </w:p>
+    <w:p>
+      <w:pPr>
+        <w:rPr>
+          <w:b/>
+          <w:bCs/>
+          <w:lang w:val="en-US"/>
+        </w:rPr>
+      </w:pPr>
+    </w:p>
+    <w:p>
+      <w:pPr>
+        <w:rPr>
+          <w:b/>
+          <w:bCs/>
+          <w:lang w:val="en-US"/>
+        </w:rPr>
+      </w:pPr>
+    </w:p>
+    <w:p>
+      <w:pPr>
+        <w:rPr>
+          <w:b/>
+          <w:bCs/>
+          <w:lang w:val="en-US"/>
+        </w:rPr>
+      </w:pPr>
+    </w:p>
+    <w:p>
+      <w:pPr>
+        <w:rPr>
+          <w:b/>
+          <w:bCs/>
+          <w:lang w:val="en-US"/>
+        </w:rPr>
+      </w:pPr>
+    </w:p>
+    <w:p>
+      <w:pPr>
+        <w:rPr>
+          <w:b/>
+          <w:bCs/>
+          <w:lang w:val="en-US"/>
+        </w:rPr>
+      </w:pPr>
+    </w:p>
+    <w:p>
+      <w:pPr>
+        <w:rPr>
+          <w:b/>
+          <w:bCs/>
+          <w:lang w:val="en-US"/>
+        </w:rPr>
+      </w:pPr>
+    </w:p>
+    <w:p>
+      <w:pPr>
+        <w:rPr>
+          <w:b/>
+          <w:bCs/>
+          <w:lang w:val="en-US"/>
+        </w:rPr>
+      </w:pPr>
+    </w:p>
+    <w:p>
+      <w:pPr>
+        <w:rPr>
+          <w:b/>
+          <w:bCs/>
+          <w:lang w:val="en-US"/>
+        </w:rPr>
+      </w:pPr>
+    </w:p>
+    <w:p>
+      <w:pPr>
+        <w:rPr>
+          <w:b/>
+          <w:bCs/>
+          <w:lang w:val="en-US"/>
+        </w:rPr>
+      </w:pPr>
+    </w:p>
+    <w:p>
+      <w:pPr>
+        <w:rPr>
+          <w:b/>
+          <w:bCs/>
+          <w:lang w:val="en-US"/>
+        </w:rPr>
+      </w:pPr>
+      <w:r>
+        <w:rPr>
+          <w:b/>
+          <w:bCs/>
+          <w:lang w:val="en-US"/>
+        </w:rPr>
+        <w:t>EXAMPLE</w:t>
+      </w:r>
+      <w:r>
+        <w:rPr>
+          <w:b/>
+          <w:bCs/>
+          <w:lang w:val="en-US"/>
+        </w:rPr>
+        <w:t>S</w:t>
+      </w:r>
+    </w:p>
+    <w:p>
+      <w:pPr>
+        <w:rPr>
+          <w:b/>
+          <w:bCs/>
+          <w:lang w:val="en-US"/>
+        </w:rPr>
+      </w:pPr>
+    </w:p>
+    <w:p>
+      <w:pPr>
+        <w:rPr>
+          <w:b/>
+          <w:bCs/>
+          <w:lang w:val="en-US"/>
+        </w:rPr>
+      </w:pPr>
+      <w:r>
+        <w:rPr>
           <w:noProof/>
-          <w:lang w:val="en-US"/>
         </w:rPr>
         <w:drawing>
-          <wp:inline distT="0" distB="0" distL="0" distR="0" wp14:anchorId="401771CD" wp14:editId="37B599C4">
-            <wp:extent cx="5731510" cy="3143885"/>
-            <wp:effectExtent l="0" t="0" r="0" b="5715"/>
+          <wp:inline distT="0" distB="0" distL="0" distR="0" wp14:anchorId="3135A2CB" wp14:editId="1559F9F0">
+            <wp:extent cx="5731510" cy="3192780"/>
+            <wp:effectExtent l="0" t="0" r="2540" b="7620"/>
             <wp:docPr id="1" name="Picture 1"/>
             <wp:cNvGraphicFramePr>
               <a:graphicFrameLocks xmlns:a="http://schemas.openxmlformats.org/drawingml/2006/main" noChangeAspect="1"/>
@@ -519,11 +997,454 @@
               <a:graphicData uri="http://schemas.openxmlformats.org/drawingml/2006/picture">
                 <pic:pic xmlns:pic="http://schemas.openxmlformats.org/drawingml/2006/picture">
                   <pic:nvPicPr>
-                    <pic:cNvPr id="1" name="Screenshot 2019-08-09 at 12.14.34 PM.png"/>
+                    <pic:cNvPr id="1" name=""/>
                     <pic:cNvPicPr/>
                   </pic:nvPicPr>
                   <pic:blipFill>
-                    <a:blip r:embed="rId5" cstate="print">
+                    <a:blip r:embed="rId5"/>
+                    <a:stretch>
+                      <a:fillRect/>
+                    </a:stretch>
+                  </pic:blipFill>
+                  <pic:spPr>
+                    <a:xfrm>
+                      <a:off x="0" y="0"/>
+                      <a:ext cx="5731510" cy="3192780"/>
+                    </a:xfrm>
+                    <a:prstGeom prst="rect">
+                      <a:avLst/>
+                    </a:prstGeom>
+                  </pic:spPr>
+                </pic:pic>
+              </a:graphicData>
+            </a:graphic>
+          </wp:inline>
+        </w:drawing>
+      </w:r>
+    </w:p>
+    <w:p>
+      <w:pPr>
+        <w:rPr>
+          <w:b/>
+          <w:bCs/>
+          <w:lang w:val="en-US"/>
+        </w:rPr>
+      </w:pPr>
+    </w:p>
+    <w:p>
+      <w:pPr>
+        <w:rPr>
+          <w:b/>
+          <w:bCs/>
+          <w:lang w:val="en-US"/>
+        </w:rPr>
+      </w:pPr>
+      <w:r>
+        <w:rPr>
+          <w:noProof/>
+        </w:rPr>
+        <w:drawing>
+          <wp:inline distT="0" distB="0" distL="0" distR="0" wp14:anchorId="6DB80429" wp14:editId="785980D6">
+            <wp:extent cx="5731510" cy="3234055"/>
+            <wp:effectExtent l="0" t="0" r="2540" b="4445"/>
+            <wp:docPr id="9" name="Picture 9"/>
+            <wp:cNvGraphicFramePr>
+              <a:graphicFrameLocks xmlns:a="http://schemas.openxmlformats.org/drawingml/2006/main" noChangeAspect="1"/>
+            </wp:cNvGraphicFramePr>
+            <a:graphic xmlns:a="http://schemas.openxmlformats.org/drawingml/2006/main">
+              <a:graphicData uri="http://schemas.openxmlformats.org/drawingml/2006/picture">
+                <pic:pic xmlns:pic="http://schemas.openxmlformats.org/drawingml/2006/picture">
+                  <pic:nvPicPr>
+                    <pic:cNvPr id="1" name=""/>
+                    <pic:cNvPicPr/>
+                  </pic:nvPicPr>
+                  <pic:blipFill>
+                    <a:blip r:embed="rId6"/>
+                    <a:stretch>
+                      <a:fillRect/>
+                    </a:stretch>
+                  </pic:blipFill>
+                  <pic:spPr>
+                    <a:xfrm>
+                      <a:off x="0" y="0"/>
+                      <a:ext cx="5731510" cy="3234055"/>
+                    </a:xfrm>
+                    <a:prstGeom prst="rect">
+                      <a:avLst/>
+                    </a:prstGeom>
+                  </pic:spPr>
+                </pic:pic>
+              </a:graphicData>
+            </a:graphic>
+          </wp:inline>
+        </w:drawing>
+      </w:r>
+    </w:p>
+    <w:p>
+      <w:pPr>
+        <w:rPr>
+          <w:bCs/>
+          <w:lang w:val="en-US"/>
+        </w:rPr>
+      </w:pPr>
+      <w:r>
+        <w:rPr>
+          <w:noProof/>
+        </w:rPr>
+        <w:drawing>
+          <wp:inline distT="0" distB="0" distL="0" distR="0" wp14:anchorId="26BD07B4" wp14:editId="4837299A">
+            <wp:extent cx="5731510" cy="3277235"/>
+            <wp:effectExtent l="0" t="0" r="2540" b="0"/>
+            <wp:docPr id="10" name="Picture 10"/>
+            <wp:cNvGraphicFramePr>
+              <a:graphicFrameLocks xmlns:a="http://schemas.openxmlformats.org/drawingml/2006/main" noChangeAspect="1"/>
+            </wp:cNvGraphicFramePr>
+            <a:graphic xmlns:a="http://schemas.openxmlformats.org/drawingml/2006/main">
+              <a:graphicData uri="http://schemas.openxmlformats.org/drawingml/2006/picture">
+                <pic:pic xmlns:pic="http://schemas.openxmlformats.org/drawingml/2006/picture">
+                  <pic:nvPicPr>
+                    <pic:cNvPr id="1" name=""/>
+                    <pic:cNvPicPr/>
+                  </pic:nvPicPr>
+                  <pic:blipFill>
+                    <a:blip r:embed="rId7"/>
+                    <a:stretch>
+                      <a:fillRect/>
+                    </a:stretch>
+                  </pic:blipFill>
+                  <pic:spPr>
+                    <a:xfrm>
+                      <a:off x="0" y="0"/>
+                      <a:ext cx="5731510" cy="3277235"/>
+                    </a:xfrm>
+                    <a:prstGeom prst="rect">
+                      <a:avLst/>
+                    </a:prstGeom>
+                  </pic:spPr>
+                </pic:pic>
+              </a:graphicData>
+            </a:graphic>
+          </wp:inline>
+        </w:drawing>
+      </w:r>
+    </w:p>
+    <w:p>
+      <w:pPr>
+        <w:rPr>
+          <w:bCs/>
+          <w:lang w:val="en-US"/>
+        </w:rPr>
+      </w:pPr>
+    </w:p>
+    <w:p>
+      <w:pPr>
+        <w:rPr>
+          <w:bCs/>
+          <w:lang w:val="en-US"/>
+        </w:rPr>
+      </w:pPr>
+      <w:bookmarkStart w:id="0" w:name="_GoBack"/>
+      <w:bookmarkEnd w:id="0"/>
+    </w:p>
+    <w:p>
+      <w:pPr>
+        <w:rPr>
+          <w:bCs/>
+          <w:lang w:val="en-US"/>
+        </w:rPr>
+      </w:pPr>
+      <w:r>
+        <w:rPr>
+          <w:bCs/>
+          <w:noProof/>
+          <w:lang w:val="en-US"/>
+        </w:rPr>
+        <mc:AlternateContent>
+          <mc:Choice Requires="wps">
+            <w:drawing>
+              <wp:anchor distT="0" distB="0" distL="114300" distR="114300" simplePos="0" relativeHeight="251659264" behindDoc="0" locked="0" layoutInCell="1" allowOverlap="1" wp14:anchorId="1A667B6D" wp14:editId="46EE5184">
+                <wp:simplePos x="0" y="0"/>
+                <wp:positionH relativeFrom="column">
+                  <wp:posOffset>5023757</wp:posOffset>
+                </wp:positionH>
+                <wp:positionV relativeFrom="paragraph">
+                  <wp:posOffset>173809</wp:posOffset>
+                </wp:positionV>
+                <wp:extent cx="1431472" cy="375285"/>
+                <wp:effectExtent l="0" t="0" r="0" b="253365"/>
+                <wp:wrapNone/>
+                <wp:docPr id="14" name="Speech Bubble: Rectangle 14"/>
+                <wp:cNvGraphicFramePr/>
+                <a:graphic xmlns:a="http://schemas.openxmlformats.org/drawingml/2006/main">
+                  <a:graphicData uri="http://schemas.microsoft.com/office/word/2010/wordprocessingShape">
+                    <wps:wsp>
+                      <wps:cNvSpPr/>
+                      <wps:spPr>
+                        <a:xfrm>
+                          <a:off x="0" y="0"/>
+                          <a:ext cx="1431472" cy="375285"/>
+                        </a:xfrm>
+                        <a:prstGeom prst="wedgeRectCallout">
+                          <a:avLst>
+                            <a:gd name="adj1" fmla="val -39099"/>
+                            <a:gd name="adj2" fmla="val 114712"/>
+                          </a:avLst>
+                        </a:prstGeom>
+                        <a:solidFill>
+                          <a:srgbClr val="FFFF00"/>
+                        </a:solidFill>
+                        <a:ln>
+                          <a:noFill/>
+                        </a:ln>
+                      </wps:spPr>
+                      <wps:style>
+                        <a:lnRef idx="2">
+                          <a:schemeClr val="accent1">
+                            <a:shade val="50000"/>
+                          </a:schemeClr>
+                        </a:lnRef>
+                        <a:fillRef idx="1">
+                          <a:schemeClr val="accent1"/>
+                        </a:fillRef>
+                        <a:effectRef idx="0">
+                          <a:schemeClr val="accent1"/>
+                        </a:effectRef>
+                        <a:fontRef idx="minor">
+                          <a:schemeClr val="lt1"/>
+                        </a:fontRef>
+                      </wps:style>
+                      <wps:txbx>
+                        <w:txbxContent>
+                          <w:p>
+                            <w:pPr>
+                              <w:jc w:val="center"/>
+                              <w:rPr>
+                                <w:color w:val="000000" w:themeColor="text1"/>
+                                <w:sz w:val="16"/>
+                                <w:lang w:val="en-US"/>
+                              </w:rPr>
+                            </w:pPr>
+                            <w:r>
+                              <w:rPr>
+                                <w:color w:val="000000" w:themeColor="text1"/>
+                                <w:sz w:val="16"/>
+                                <w:lang w:val="en-US"/>
+                              </w:rPr>
+                              <w:t xml:space="preserve">Sensors spotted with unusual </w:t>
+                            </w:r>
+                            <w:r>
+                              <w:rPr>
+                                <w:color w:val="000000" w:themeColor="text1"/>
+                                <w:sz w:val="16"/>
+                                <w:lang w:val="en-US"/>
+                              </w:rPr>
+                              <w:t>readings deviation</w:t>
+                            </w:r>
+                          </w:p>
+                        </w:txbxContent>
+                      </wps:txbx>
+                      <wps:bodyPr rot="0" spcFirstLastPara="0" vertOverflow="overflow" horzOverflow="overflow" vert="horz" wrap="square" lIns="91440" tIns="45720" rIns="91440" bIns="45720" numCol="1" spcCol="0" rtlCol="0" fromWordArt="0" anchor="ctr" anchorCtr="0" forceAA="0" compatLnSpc="1">
+                        <a:prstTxWarp prst="textNoShape">
+                          <a:avLst/>
+                        </a:prstTxWarp>
+                        <a:noAutofit/>
+                      </wps:bodyPr>
+                    </wps:wsp>
+                  </a:graphicData>
+                </a:graphic>
+                <wp14:sizeRelH relativeFrom="margin">
+                  <wp14:pctWidth>0</wp14:pctWidth>
+                </wp14:sizeRelH>
+              </wp:anchor>
+            </w:drawing>
+          </mc:Choice>
+          <mc:Fallback>
+            <w:pict>
+              <v:shapetype w14:anchorId="1A667B6D" id="_x0000_t61" coordsize="21600,21600" o:spt="61" adj="1350,25920" path="m,l0@8@12@24,0@9,,21600@6,21600@15@27@7,21600,21600,21600,21600@9@18@30,21600@8,21600,0@7,0@21@33@6,xe">
+                <v:stroke joinstyle="miter"/>
+                <v:formulas>
+                  <v:f eqn="sum 10800 0 #0"/>
+                  <v:f eqn="sum 10800 0 #1"/>
+                  <v:f eqn="sum #0 0 #1"/>
+                  <v:f eqn="sum @0 @1 0"/>
+                  <v:f eqn="sum 21600 0 #0"/>
+                  <v:f eqn="sum 21600 0 #1"/>
+                  <v:f eqn="if @0 3600 12600"/>
+                  <v:f eqn="if @0 9000 18000"/>
+                  <v:f eqn="if @1 3600 12600"/>
+                  <v:f eqn="if @1 9000 18000"/>
+                  <v:f eqn="if @2 0 #0"/>
+                  <v:f eqn="if @3 @10 0"/>
+                  <v:f eqn="if #0 0 @11"/>
+                  <v:f eqn="if @2 @6 #0"/>
+                  <v:f eqn="if @3 @6 @13"/>
+                  <v:f eqn="if @5 @6 @14"/>
+                  <v:f eqn="if @2 #0 21600"/>
+                  <v:f eqn="if @3 21600 @16"/>
+                  <v:f eqn="if @4 21600 @17"/>
+                  <v:f eqn="if @2 #0 @6"/>
+                  <v:f eqn="if @3 @19 @6"/>
+                  <v:f eqn="if #1 @6 @20"/>
+                  <v:f eqn="if @2 @8 #1"/>
+                  <v:f eqn="if @3 @22 @8"/>
+                  <v:f eqn="if #0 @8 @23"/>
+                  <v:f eqn="if @2 21600 #1"/>
+                  <v:f eqn="if @3 21600 @25"/>
+                  <v:f eqn="if @5 21600 @26"/>
+                  <v:f eqn="if @2 #1 @8"/>
+                  <v:f eqn="if @3 @8 @28"/>
+                  <v:f eqn="if @4 @8 @29"/>
+                  <v:f eqn="if @2 #1 0"/>
+                  <v:f eqn="if @3 @31 0"/>
+                  <v:f eqn="if #1 0 @32"/>
+                  <v:f eqn="val #0"/>
+                  <v:f eqn="val #1"/>
+                </v:formulas>
+                <v:path o:connecttype="custom" o:connectlocs="10800,0;0,10800;10800,21600;21600,10800;@34,@35"/>
+                <v:handles>
+                  <v:h position="#0,#1"/>
+                </v:handles>
+              </v:shapetype>
+              <v:shape id="Speech Bubble: Rectangle 14" o:spid="_x0000_s1026" type="#_x0000_t61" style="position:absolute;margin-left:395.55pt;margin-top:13.7pt;width:112.7pt;height:29.55pt;z-index:251659264;visibility:visible;mso-wrap-style:square;mso-width-percent:0;mso-wrap-distance-left:9pt;mso-wrap-distance-top:0;mso-wrap-distance-right:9pt;mso-wrap-distance-bottom:0;mso-position-horizontal:absolute;mso-position-horizontal-relative:text;mso-position-vertical:absolute;mso-position-vertical-relative:text;mso-width-percent:0;mso-width-relative:margin;v-text-anchor:middle" o:gfxdata="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" adj="2355,35578" fillcolor="yellow" stroked="f" strokeweight="1pt">
+                <v:textbox>
+                  <w:txbxContent>
+                    <w:p>
+                      <w:pPr>
+                        <w:jc w:val="center"/>
+                        <w:rPr>
+                          <w:color w:val="000000" w:themeColor="text1"/>
+                          <w:sz w:val="16"/>
+                          <w:lang w:val="en-US"/>
+                        </w:rPr>
+                      </w:pPr>
+                      <w:r>
+                        <w:rPr>
+                          <w:color w:val="000000" w:themeColor="text1"/>
+                          <w:sz w:val="16"/>
+                          <w:lang w:val="en-US"/>
+                        </w:rPr>
+                        <w:t xml:space="preserve">Sensors spotted with unusual </w:t>
+                      </w:r>
+                      <w:r>
+                        <w:rPr>
+                          <w:color w:val="000000" w:themeColor="text1"/>
+                          <w:sz w:val="16"/>
+                          <w:lang w:val="en-US"/>
+                        </w:rPr>
+                        <w:t>readings deviation</w:t>
+                      </w:r>
+                    </w:p>
+                  </w:txbxContent>
+                </v:textbox>
+              </v:shape>
+            </w:pict>
+          </mc:Fallback>
+        </mc:AlternateContent>
+      </w:r>
+      <w:r>
+        <w:rPr>
+          <w:bCs/>
+          <w:lang w:val="en-US"/>
+        </w:rPr>
+        <w:t>Around 2007-07-</w:t>
+      </w:r>
+      <w:r>
+        <w:rPr>
+          <w:bCs/>
+          <w:lang w:val="en-US"/>
+        </w:rPr>
+        <w:t>16 to 2007-07-17</w:t>
+      </w:r>
+      <w:r>
+        <w:rPr>
+          <w:bCs/>
+          <w:lang w:val="en-US"/>
+        </w:rPr>
+        <w:t xml:space="preserve">, </w:t>
+      </w:r>
+      <w:r>
+        <w:rPr>
+          <w:bCs/>
+          <w:lang w:val="en-US"/>
+        </w:rPr>
+        <w:t>noticed a wider varia</w:t>
+      </w:r>
+      <w:r>
+        <w:rPr>
+          <w:bCs/>
+          <w:lang w:val="en-US"/>
+        </w:rPr>
+        <w:t>nce of values for HPCLR_1, HPCLR_</w:t>
+      </w:r>
+      <w:proofErr w:type="gramStart"/>
+      <w:r>
+        <w:rPr>
+          <w:bCs/>
+          <w:lang w:val="en-US"/>
+        </w:rPr>
+        <w:t>2,HPCLR</w:t>
+      </w:r>
+      <w:proofErr w:type="gramEnd"/>
+      <w:r>
+        <w:rPr>
+          <w:bCs/>
+          <w:lang w:val="en-US"/>
+        </w:rPr>
+        <w:t>_</w:t>
+      </w:r>
+      <w:r>
+        <w:rPr>
+          <w:bCs/>
+          <w:lang w:val="en-US"/>
+        </w:rPr>
+        <w:t>3 that was not usual compared to the normal ran</w:t>
+      </w:r>
+      <w:r>
+        <w:rPr>
+          <w:bCs/>
+          <w:lang w:val="en-US"/>
+        </w:rPr>
+        <w:t xml:space="preserve">ge deviation. </w:t>
+      </w:r>
+    </w:p>
+    <w:p>
+      <w:pPr>
+        <w:rPr>
+          <w:bCs/>
+          <w:lang w:val="en-US"/>
+        </w:rPr>
+      </w:pPr>
+    </w:p>
+    <w:p>
+      <w:pPr>
+        <w:rPr>
+          <w:bCs/>
+          <w:lang w:val="en-US"/>
+        </w:rPr>
+      </w:pPr>
+      <w:r>
+        <w:rPr>
+          <w:bCs/>
+          <w:noProof/>
+          <w:lang w:val="en-US"/>
+        </w:rPr>
+        <w:drawing>
+          <wp:inline distT="0" distB="0" distL="0" distR="0" wp14:anchorId="15219999" wp14:editId="3504A780">
+            <wp:extent cx="5731510" cy="3159125"/>
+            <wp:effectExtent l="0" t="0" r="2540" b="3175"/>
+            <wp:docPr id="13" name="Picture 13"/>
+            <wp:cNvGraphicFramePr>
+              <a:graphicFrameLocks xmlns:a="http://schemas.openxmlformats.org/drawingml/2006/main" noChangeAspect="1"/>
+            </wp:cNvGraphicFramePr>
+            <a:graphic xmlns:a="http://schemas.openxmlformats.org/drawingml/2006/main">
+              <a:graphicData uri="http://schemas.openxmlformats.org/drawingml/2006/picture">
+                <pic:pic xmlns:pic="http://schemas.openxmlformats.org/drawingml/2006/picture">
+                  <pic:nvPicPr>
+                    <pic:cNvPr id="13" name="tempsnip.png"/>
+                    <pic:cNvPicPr/>
+                  </pic:nvPicPr>
+                  <pic:blipFill>
+                    <a:blip r:embed="rId8">
                       <a:extLst>
                         <a:ext uri="{28A0092B-C50C-407E-A947-70E740481C1C}">
                           <a14:useLocalDpi xmlns:a14="http://schemas.microsoft.com/office/drawing/2010/main" val="0"/>
@@ -537,7 +1458,7 @@
                   <pic:spPr>
                     <a:xfrm>
                       <a:off x="0" y="0"/>
-                      <a:ext cx="5731510" cy="3143885"/>
+                      <a:ext cx="5731510" cy="3159125"/>
                     </a:xfrm>
                     <a:prstGeom prst="rect">
                       <a:avLst/>
@@ -553,51 +1474,290 @@
     <w:p>
       <w:pPr>
         <w:rPr>
-          <w:b/>
-          <w:bCs/>
-          <w:lang w:val="en-US"/>
-        </w:rPr>
-      </w:pPr>
-    </w:p>
-    <w:p>
-      <w:pPr>
-        <w:rPr>
-          <w:b/>
-          <w:bCs/>
-          <w:lang w:val="en-US"/>
-        </w:rPr>
-      </w:pPr>
-    </w:p>
-    <w:p>
-      <w:pPr>
-        <w:rPr>
-          <w:b/>
-          <w:bCs/>
-          <w:lang w:val="en-US"/>
-        </w:rPr>
-      </w:pPr>
-    </w:p>
-    <w:p>
-      <w:pPr>
-        <w:rPr>
-          <w:b/>
-          <w:bCs/>
-          <w:lang w:val="en-US"/>
-        </w:rPr>
-      </w:pPr>
-      <w:r>
-        <w:rPr>
-          <w:b/>
-          <w:bCs/>
+          <w:bCs/>
+          <w:lang w:val="en-US"/>
+        </w:rPr>
+      </w:pPr>
+    </w:p>
+    <w:p>
+      <w:pPr>
+        <w:rPr>
+          <w:b/>
+          <w:bCs/>
+          <w:lang w:val="en-US"/>
+        </w:rPr>
+      </w:pPr>
+    </w:p>
+    <w:p>
+      <w:pPr>
+        <w:rPr>
+          <w:b/>
+          <w:bCs/>
+          <w:lang w:val="en-US"/>
+        </w:rPr>
+      </w:pPr>
+    </w:p>
+    <w:p>
+      <w:pPr>
+        <w:rPr>
+          <w:b/>
+          <w:bCs/>
+          <w:lang w:val="en-US"/>
+        </w:rPr>
+      </w:pPr>
+    </w:p>
+    <w:p>
+      <w:pPr>
+        <w:rPr>
+          <w:b/>
+          <w:bCs/>
+          <w:lang w:val="en-US"/>
+        </w:rPr>
+      </w:pPr>
+      <w:r>
+        <w:rPr>
+          <w:b/>
+          <w:bCs/>
+          <w:lang w:val="en-US"/>
+        </w:rPr>
+        <w:br w:type="page"/>
+      </w:r>
+      <w:r>
+        <w:rPr>
+          <w:b/>
+          <w:bCs/>
+          <w:lang w:val="en-US"/>
+        </w:rPr>
+        <w:lastRenderedPageBreak/>
+        <w:t>PACKAGES COMPARISON</w:t>
+      </w:r>
+    </w:p>
+    <w:p>
+      <w:pPr>
+        <w:rPr>
+          <w:b/>
+          <w:bCs/>
+          <w:lang w:val="en-US"/>
+        </w:rPr>
+      </w:pPr>
+    </w:p>
+    <w:p>
+      <w:pPr>
+        <w:pStyle w:val="ListParagraph"/>
+        <w:numPr>
+          <w:ilvl w:val="0"/>
+          <w:numId w:val="7"/>
+        </w:numPr>
+        <w:rPr>
+          <w:b/>
+          <w:bCs/>
+          <w:lang w:val="en-US"/>
+        </w:rPr>
+      </w:pPr>
+      <w:bookmarkStart w:id="1" w:name="_Hlk16521018"/>
+      <w:proofErr w:type="spellStart"/>
+      <w:r>
+        <w:rPr>
+          <w:b/>
+          <w:bCs/>
+          <w:lang w:val="en-US"/>
+        </w:rPr>
+        <w:t>GGall</w:t>
+      </w:r>
+      <w:r>
+        <w:rPr>
+          <w:b/>
+          <w:bCs/>
+          <w:lang w:val="en-US"/>
+        </w:rPr>
+        <w:t>y</w:t>
+      </w:r>
+      <w:proofErr w:type="spellEnd"/>
+    </w:p>
+    <w:bookmarkEnd w:id="1"/>
+    <w:p>
+      <w:pPr>
+        <w:ind w:left="720"/>
+        <w:rPr>
+          <w:b/>
+          <w:bCs/>
+          <w:lang w:val="en-US"/>
+        </w:rPr>
+      </w:pPr>
+    </w:p>
+    <w:p>
+      <w:pPr>
+        <w:ind w:left="720"/>
+        <w:rPr>
+          <w:bCs/>
+          <w:lang w:val="en-US"/>
+        </w:rPr>
+      </w:pPr>
+      <w:proofErr w:type="spellStart"/>
+      <w:proofErr w:type="gramStart"/>
+      <w:r>
+        <w:rPr>
+          <w:bCs/>
+          <w:lang w:val="en-US"/>
+        </w:rPr>
+        <w:t>ggparcoord</w:t>
+      </w:r>
+      <w:proofErr w:type="spellEnd"/>
+      <w:r>
+        <w:rPr>
+          <w:bCs/>
+          <w:lang w:val="en-US"/>
+        </w:rPr>
+        <w:t>(</w:t>
+      </w:r>
+      <w:proofErr w:type="spellStart"/>
+      <w:proofErr w:type="gramEnd"/>
+      <w:r>
+        <w:rPr>
+          <w:bCs/>
+          <w:lang w:val="en-US"/>
+        </w:rPr>
+        <w:t>per_hour</w:t>
+      </w:r>
+      <w:proofErr w:type="spellEnd"/>
+      <w:r>
+        <w:rPr>
+          <w:bCs/>
+          <w:lang w:val="en-US"/>
+        </w:rPr>
+        <w:t xml:space="preserve"> %&gt;% </w:t>
+      </w:r>
+    </w:p>
+    <w:p>
+      <w:pPr>
+        <w:ind w:left="720"/>
+        <w:rPr>
+          <w:bCs/>
+          <w:lang w:val="en-US"/>
+        </w:rPr>
+      </w:pPr>
+      <w:r>
+        <w:rPr>
+          <w:bCs/>
+          <w:lang w:val="en-US"/>
+        </w:rPr>
+        <w:t xml:space="preserve">           </w:t>
+      </w:r>
+      <w:proofErr w:type="gramStart"/>
+      <w:r>
+        <w:rPr>
+          <w:bCs/>
+          <w:lang w:val="en-US"/>
+        </w:rPr>
+        <w:t>filter(</w:t>
+      </w:r>
+      <w:proofErr w:type="spellStart"/>
+      <w:proofErr w:type="gramEnd"/>
+      <w:r>
+        <w:rPr>
+          <w:bCs/>
+          <w:lang w:val="en-US"/>
+        </w:rPr>
+        <w:t>FunSys_item</w:t>
+      </w:r>
+      <w:proofErr w:type="spellEnd"/>
+      <w:r>
+        <w:rPr>
+          <w:bCs/>
+          <w:lang w:val="en-US"/>
+        </w:rPr>
+        <w:t>==40) %&gt;%</w:t>
+      </w:r>
+    </w:p>
+    <w:p>
+      <w:pPr>
+        <w:ind w:left="720"/>
+        <w:rPr>
+          <w:bCs/>
+          <w:lang w:val="en-US"/>
+        </w:rPr>
+      </w:pPr>
+      <w:r>
+        <w:rPr>
+          <w:bCs/>
+          <w:lang w:val="en-US"/>
+        </w:rPr>
+        <w:t xml:space="preserve">           select(-c("date")),</w:t>
+      </w:r>
+    </w:p>
+    <w:p>
+      <w:pPr>
+        <w:ind w:left="720"/>
+        <w:rPr>
+          <w:bCs/>
+          <w:lang w:val="en-US"/>
+        </w:rPr>
+      </w:pPr>
+      <w:r>
+        <w:rPr>
+          <w:bCs/>
+          <w:lang w:val="en-US"/>
+        </w:rPr>
+        <w:t xml:space="preserve">           columns = 6:20,</w:t>
+      </w:r>
+    </w:p>
+    <w:p>
+      <w:pPr>
+        <w:ind w:left="720"/>
+        <w:rPr>
+          <w:bCs/>
+          <w:lang w:val="en-US"/>
+        </w:rPr>
+      </w:pPr>
+      <w:r>
+        <w:rPr>
+          <w:bCs/>
+          <w:lang w:val="en-US"/>
+        </w:rPr>
+        <w:t xml:space="preserve">           </w:t>
+      </w:r>
+      <w:proofErr w:type="spellStart"/>
+      <w:r>
+        <w:rPr>
+          <w:bCs/>
+          <w:lang w:val="en-US"/>
+        </w:rPr>
+        <w:t>groupColumn</w:t>
+      </w:r>
+      <w:proofErr w:type="spellEnd"/>
+      <w:r>
+        <w:rPr>
+          <w:bCs/>
+          <w:lang w:val="en-US"/>
+        </w:rPr>
+        <w:t xml:space="preserve"> = "id")</w:t>
+      </w:r>
+    </w:p>
+    <w:p>
+      <w:pPr>
+        <w:rPr>
+          <w:bCs/>
+          <w:lang w:val="en-US"/>
+        </w:rPr>
+      </w:pPr>
+    </w:p>
+    <w:p>
+      <w:pPr>
+        <w:rPr>
+          <w:b/>
+          <w:bCs/>
+          <w:lang w:val="en-US"/>
+        </w:rPr>
+      </w:pPr>
+      <w:r>
+        <w:rPr>
           <w:noProof/>
-          <w:lang w:val="en-US"/>
-        </w:rPr>
-        <w:lastRenderedPageBreak/>
+        </w:rPr>
         <w:drawing>
-          <wp:inline distT="0" distB="0" distL="0" distR="0" wp14:anchorId="7AEA4067" wp14:editId="3C6B0DA1">
-            <wp:extent cx="5731510" cy="3111500"/>
-            <wp:effectExtent l="0" t="0" r="0" b="0"/>
-            <wp:docPr id="2" name="Picture 2"/>
+          <wp:inline distT="0" distB="0" distL="0" distR="0" wp14:anchorId="6C2A80B4" wp14:editId="4E4D65DD">
+            <wp:extent cx="5731510" cy="3778250"/>
+            <wp:effectExtent l="0" t="0" r="2540" b="0"/>
+            <wp:docPr id="5" name="Picture 5"/>
             <wp:cNvGraphicFramePr>
               <a:graphicFrameLocks xmlns:a="http://schemas.openxmlformats.org/drawingml/2006/main" noChangeAspect="1"/>
             </wp:cNvGraphicFramePr>
@@ -605,17 +1765,11 @@
               <a:graphicData uri="http://schemas.openxmlformats.org/drawingml/2006/picture">
                 <pic:pic xmlns:pic="http://schemas.openxmlformats.org/drawingml/2006/picture">
                   <pic:nvPicPr>
-                    <pic:cNvPr id="2" name="Screenshot 2019-08-10 at 4.48.36 PM.png"/>
+                    <pic:cNvPr id="1" name=""/>
                     <pic:cNvPicPr/>
                   </pic:nvPicPr>
                   <pic:blipFill>
-                    <a:blip r:embed="rId6" cstate="print">
-                      <a:extLst>
-                        <a:ext uri="{28A0092B-C50C-407E-A947-70E740481C1C}">
-                          <a14:useLocalDpi xmlns:a14="http://schemas.microsoft.com/office/drawing/2010/main" val="0"/>
-                        </a:ext>
-                      </a:extLst>
-                    </a:blip>
+                    <a:blip r:embed="rId9"/>
                     <a:stretch>
                       <a:fillRect/>
                     </a:stretch>
@@ -623,7 +1777,7 @@
                   <pic:spPr>
                     <a:xfrm>
                       <a:off x="0" y="0"/>
-                      <a:ext cx="5731510" cy="3111500"/>
+                      <a:ext cx="5731510" cy="3778250"/>
                     </a:xfrm>
                     <a:prstGeom prst="rect">
                       <a:avLst/>
@@ -635,18 +1789,440 @@
           </wp:inline>
         </w:drawing>
       </w:r>
-      <w:r>
-        <w:rPr>
-          <w:b/>
-          <w:bCs/>
+    </w:p>
+    <w:p>
+      <w:pPr>
+        <w:rPr>
+          <w:b/>
+          <w:bCs/>
+          <w:lang w:val="en-US"/>
+        </w:rPr>
+      </w:pPr>
+      <w:r>
+        <w:rPr>
+          <w:b/>
+          <w:bCs/>
+          <w:lang w:val="en-US"/>
+        </w:rPr>
+        <w:t xml:space="preserve">Pros: </w:t>
+      </w:r>
+    </w:p>
+    <w:p>
+      <w:pPr>
+        <w:pStyle w:val="ListParagraph"/>
+        <w:numPr>
+          <w:ilvl w:val="0"/>
+          <w:numId w:val="11"/>
+        </w:numPr>
+        <w:rPr>
+          <w:bCs/>
+          <w:lang w:val="en-US"/>
+        </w:rPr>
+      </w:pPr>
+      <w:r>
+        <w:rPr>
+          <w:bCs/>
+          <w:lang w:val="en-US"/>
+        </w:rPr>
+        <w:t>Easy to implement with few lines of code</w:t>
+      </w:r>
+    </w:p>
+    <w:p>
+      <w:pPr>
+        <w:rPr>
+          <w:bCs/>
+          <w:lang w:val="en-US"/>
+        </w:rPr>
+      </w:pPr>
+      <w:r>
+        <w:rPr>
+          <w:b/>
+          <w:bCs/>
+          <w:lang w:val="en-US"/>
+        </w:rPr>
+        <w:t>Cons:</w:t>
+      </w:r>
+      <w:r>
+        <w:rPr>
+          <w:bCs/>
+          <w:lang w:val="en-US"/>
+        </w:rPr>
+        <w:t xml:space="preserve"> </w:t>
+      </w:r>
+    </w:p>
+    <w:p>
+      <w:pPr>
+        <w:pStyle w:val="ListParagraph"/>
+        <w:numPr>
+          <w:ilvl w:val="0"/>
+          <w:numId w:val="11"/>
+        </w:numPr>
+        <w:rPr>
+          <w:bCs/>
+          <w:lang w:val="en-US"/>
+        </w:rPr>
+      </w:pPr>
+      <w:r>
+        <w:rPr>
+          <w:bCs/>
+          <w:lang w:val="en-US"/>
+        </w:rPr>
+        <w:t>Not interactive</w:t>
+      </w:r>
+    </w:p>
+    <w:p>
+      <w:pPr>
+        <w:rPr>
+          <w:bCs/>
+          <w:lang w:val="en-US"/>
+        </w:rPr>
+      </w:pPr>
+    </w:p>
+    <w:p>
+      <w:pPr>
+        <w:pStyle w:val="ListParagraph"/>
+        <w:numPr>
+          <w:ilvl w:val="0"/>
+          <w:numId w:val="7"/>
+        </w:numPr>
+        <w:rPr>
+          <w:b/>
+          <w:bCs/>
+          <w:lang w:val="en-US"/>
+        </w:rPr>
+      </w:pPr>
+      <w:proofErr w:type="spellStart"/>
+      <w:r>
+        <w:rPr>
+          <w:b/>
+          <w:bCs/>
+          <w:lang w:val="en-US"/>
+        </w:rPr>
+        <w:t>cdparcoord</w:t>
+      </w:r>
+      <w:proofErr w:type="spellEnd"/>
+    </w:p>
+    <w:p>
+      <w:pPr>
+        <w:ind w:left="720"/>
+        <w:rPr>
+          <w:b/>
+          <w:bCs/>
+          <w:lang w:val="en-US"/>
+        </w:rPr>
+      </w:pPr>
+    </w:p>
+    <w:p>
+      <w:pPr>
+        <w:ind w:left="720"/>
+        <w:rPr>
+          <w:bCs/>
+          <w:lang w:val="en-US"/>
+        </w:rPr>
+      </w:pPr>
+      <w:r>
+        <w:rPr>
+          <w:bCs/>
+          <w:lang w:val="en-US"/>
+        </w:rPr>
+        <w:t># Categorize values into 10 buckets</w:t>
+      </w:r>
+    </w:p>
+    <w:p>
+      <w:pPr>
+        <w:ind w:left="720"/>
+        <w:rPr>
+          <w:bCs/>
+          <w:lang w:val="en-US"/>
+        </w:rPr>
+      </w:pPr>
+      <w:proofErr w:type="spellStart"/>
+      <w:r>
+        <w:rPr>
+          <w:bCs/>
+          <w:lang w:val="en-US"/>
+        </w:rPr>
+        <w:t>wb</w:t>
+      </w:r>
+      <w:proofErr w:type="spellEnd"/>
+      <w:r>
+        <w:rPr>
+          <w:bCs/>
+          <w:lang w:val="en-US"/>
+        </w:rPr>
+        <w:t xml:space="preserve"> &lt;- </w:t>
+      </w:r>
+      <w:proofErr w:type="gramStart"/>
+      <w:r>
+        <w:rPr>
+          <w:bCs/>
+          <w:lang w:val="en-US"/>
+        </w:rPr>
+        <w:t>discretize(</w:t>
+      </w:r>
+      <w:proofErr w:type="spellStart"/>
+      <w:proofErr w:type="gramEnd"/>
+      <w:r>
+        <w:rPr>
+          <w:bCs/>
+          <w:lang w:val="en-US"/>
+        </w:rPr>
+        <w:t>per_hour</w:t>
+      </w:r>
+      <w:proofErr w:type="spellEnd"/>
+      <w:r>
+        <w:rPr>
+          <w:bCs/>
+          <w:lang w:val="en-US"/>
+        </w:rPr>
+        <w:t xml:space="preserve"> %&gt;% </w:t>
+      </w:r>
+    </w:p>
+    <w:p>
+      <w:pPr>
+        <w:ind w:left="720"/>
+        <w:rPr>
+          <w:bCs/>
+          <w:lang w:val="en-US"/>
+        </w:rPr>
+      </w:pPr>
+      <w:r>
+        <w:rPr>
+          <w:bCs/>
+          <w:lang w:val="en-US"/>
+        </w:rPr>
+        <w:t xml:space="preserve">                 </w:t>
+      </w:r>
+      <w:proofErr w:type="gramStart"/>
+      <w:r>
+        <w:rPr>
+          <w:bCs/>
+          <w:lang w:val="en-US"/>
+        </w:rPr>
+        <w:t>filter(</w:t>
+      </w:r>
+      <w:proofErr w:type="spellStart"/>
+      <w:proofErr w:type="gramEnd"/>
+      <w:r>
+        <w:rPr>
+          <w:bCs/>
+          <w:lang w:val="en-US"/>
+        </w:rPr>
+        <w:t>FunSys_item</w:t>
+      </w:r>
+      <w:proofErr w:type="spellEnd"/>
+      <w:r>
+        <w:rPr>
+          <w:bCs/>
+          <w:lang w:val="en-US"/>
+        </w:rPr>
+        <w:t xml:space="preserve">==40) %&gt;% </w:t>
+      </w:r>
+    </w:p>
+    <w:p>
+      <w:pPr>
+        <w:ind w:left="720"/>
+        <w:rPr>
+          <w:bCs/>
+          <w:lang w:val="en-US"/>
+        </w:rPr>
+      </w:pPr>
+      <w:r>
+        <w:rPr>
+          <w:bCs/>
+          <w:lang w:val="en-US"/>
+        </w:rPr>
+        <w:t xml:space="preserve">                 </w:t>
+      </w:r>
+      <w:proofErr w:type="gramStart"/>
+      <w:r>
+        <w:rPr>
+          <w:bCs/>
+          <w:lang w:val="en-US"/>
+        </w:rPr>
+        <w:t>select(</w:t>
+      </w:r>
+      <w:proofErr w:type="gramEnd"/>
+      <w:r>
+        <w:rPr>
+          <w:bCs/>
+          <w:lang w:val="en-US"/>
+        </w:rPr>
+        <w:t>-c("</w:t>
+      </w:r>
+    </w:p>
+    <w:p>
+      <w:pPr>
+        <w:ind w:left="720"/>
+        <w:rPr>
+          <w:bCs/>
+          <w:lang w:val="en-US"/>
+        </w:rPr>
+      </w:pPr>
+      <w:r>
+        <w:rPr>
+          <w:bCs/>
+          <w:lang w:val="en-US"/>
+        </w:rPr>
+        <w:t xml:space="preserve">                           date","FunSys_item","H11","H2","H5","H8","L","R","T1","T3","X1","id")),</w:t>
+      </w:r>
+    </w:p>
+    <w:p>
+      <w:pPr>
+        <w:ind w:left="720"/>
+        <w:rPr>
+          <w:bCs/>
+          <w:lang w:val="en-US"/>
+        </w:rPr>
+      </w:pPr>
+      <w:r>
+        <w:rPr>
+          <w:bCs/>
+          <w:lang w:val="en-US"/>
+        </w:rPr>
+        <w:t xml:space="preserve">                 </w:t>
+      </w:r>
+      <w:proofErr w:type="spellStart"/>
+      <w:r>
+        <w:rPr>
+          <w:bCs/>
+          <w:lang w:val="en-US"/>
+        </w:rPr>
+        <w:t>nlevels</w:t>
+      </w:r>
+      <w:proofErr w:type="spellEnd"/>
+      <w:r>
+        <w:rPr>
+          <w:bCs/>
+          <w:lang w:val="en-US"/>
+        </w:rPr>
+        <w:t>=10)</w:t>
+      </w:r>
+    </w:p>
+    <w:p>
+      <w:pPr>
+        <w:ind w:left="720"/>
+        <w:rPr>
+          <w:bCs/>
+          <w:lang w:val="en-US"/>
+        </w:rPr>
+      </w:pPr>
+      <w:r>
+        <w:rPr>
+          <w:bCs/>
+          <w:lang w:val="en-US"/>
+        </w:rPr>
+        <w:t># Plot k=-10 least frequent tuples</w:t>
+      </w:r>
+    </w:p>
+    <w:p>
+      <w:pPr>
+        <w:ind w:left="720"/>
+        <w:rPr>
+          <w:bCs/>
+          <w:lang w:val="en-US"/>
+        </w:rPr>
+      </w:pPr>
+      <w:proofErr w:type="spellStart"/>
+      <w:proofErr w:type="gramStart"/>
+      <w:r>
+        <w:rPr>
+          <w:bCs/>
+          <w:lang w:val="en-US"/>
+        </w:rPr>
+        <w:t>discparcoord</w:t>
+      </w:r>
+      <w:proofErr w:type="spellEnd"/>
+      <w:r>
+        <w:rPr>
+          <w:bCs/>
+          <w:lang w:val="en-US"/>
+        </w:rPr>
+        <w:t>(</w:t>
+      </w:r>
+      <w:proofErr w:type="spellStart"/>
+      <w:proofErr w:type="gramEnd"/>
+      <w:r>
+        <w:rPr>
+          <w:bCs/>
+          <w:lang w:val="en-US"/>
+        </w:rPr>
+        <w:t>wb</w:t>
+      </w:r>
+      <w:proofErr w:type="spellEnd"/>
+      <w:r>
+        <w:rPr>
+          <w:bCs/>
+          <w:lang w:val="en-US"/>
+        </w:rPr>
+        <w:t>,</w:t>
+      </w:r>
+    </w:p>
+    <w:p>
+      <w:pPr>
+        <w:ind w:left="720"/>
+        <w:rPr>
+          <w:bCs/>
+          <w:lang w:val="en-US"/>
+        </w:rPr>
+      </w:pPr>
+      <w:r>
+        <w:rPr>
+          <w:bCs/>
+          <w:lang w:val="en-US"/>
+        </w:rPr>
+        <w:t xml:space="preserve">             k = -10,</w:t>
+      </w:r>
+    </w:p>
+    <w:p>
+      <w:pPr>
+        <w:ind w:left="720"/>
+        <w:rPr>
+          <w:bCs/>
+          <w:lang w:val="en-US"/>
+        </w:rPr>
+      </w:pPr>
+      <w:r>
+        <w:rPr>
+          <w:bCs/>
+          <w:lang w:val="en-US"/>
+        </w:rPr>
+        <w:t xml:space="preserve">             </w:t>
+      </w:r>
+      <w:proofErr w:type="spellStart"/>
+      <w:r>
+        <w:rPr>
+          <w:bCs/>
+          <w:lang w:val="en-US"/>
+        </w:rPr>
+        <w:t>saveCounts</w:t>
+      </w:r>
+      <w:proofErr w:type="spellEnd"/>
+      <w:r>
+        <w:rPr>
+          <w:bCs/>
+          <w:lang w:val="en-US"/>
+        </w:rPr>
+        <w:t>=FALSE)</w:t>
+      </w:r>
+    </w:p>
+    <w:p>
+      <w:pPr>
+        <w:rPr>
+          <w:bCs/>
+          <w:lang w:val="en-US"/>
+        </w:rPr>
+      </w:pPr>
+      <w:r>
+        <w:rPr>
           <w:noProof/>
-          <w:lang w:val="en-US"/>
-        </w:rPr>
+        </w:rPr>
+        <w:lastRenderedPageBreak/>
         <w:drawing>
-          <wp:inline distT="0" distB="0" distL="0" distR="0" wp14:anchorId="1DD723AB" wp14:editId="4D962431">
-            <wp:extent cx="5731510" cy="3225800"/>
-            <wp:effectExtent l="0" t="0" r="0" b="0"/>
-            <wp:docPr id="3" name="Picture 3"/>
+          <wp:inline distT="0" distB="0" distL="0" distR="0" wp14:anchorId="05CD5218" wp14:editId="10CBB5C0">
+            <wp:extent cx="5731510" cy="4078605"/>
+            <wp:effectExtent l="0" t="0" r="2540" b="0"/>
+            <wp:docPr id="6" name="Picture 6"/>
             <wp:cNvGraphicFramePr>
               <a:graphicFrameLocks xmlns:a="http://schemas.openxmlformats.org/drawingml/2006/main" noChangeAspect="1"/>
             </wp:cNvGraphicFramePr>
@@ -654,17 +2230,11 @@
               <a:graphicData uri="http://schemas.openxmlformats.org/drawingml/2006/picture">
                 <pic:pic xmlns:pic="http://schemas.openxmlformats.org/drawingml/2006/picture">
                   <pic:nvPicPr>
-                    <pic:cNvPr id="3" name="Screenshot 2019-08-10 at 5.01.30 PM.png"/>
+                    <pic:cNvPr id="1" name=""/>
                     <pic:cNvPicPr/>
                   </pic:nvPicPr>
                   <pic:blipFill>
-                    <a:blip r:embed="rId7" cstate="print">
-                      <a:extLst>
-                        <a:ext uri="{28A0092B-C50C-407E-A947-70E740481C1C}">
-                          <a14:useLocalDpi xmlns:a14="http://schemas.microsoft.com/office/drawing/2010/main" val="0"/>
-                        </a:ext>
-                      </a:extLst>
-                    </a:blip>
+                    <a:blip r:embed="rId10"/>
                     <a:stretch>
                       <a:fillRect/>
                     </a:stretch>
@@ -672,7 +2242,7 @@
                   <pic:spPr>
                     <a:xfrm>
                       <a:off x="0" y="0"/>
-                      <a:ext cx="5731510" cy="3225800"/>
+                      <a:ext cx="5731510" cy="4078605"/>
                     </a:xfrm>
                     <a:prstGeom prst="rect">
                       <a:avLst/>
@@ -684,8 +2254,988 @@
           </wp:inline>
         </w:drawing>
       </w:r>
-      <w:bookmarkStart w:id="0" w:name="_GoBack"/>
-      <w:bookmarkEnd w:id="0"/>
+    </w:p>
+    <w:p>
+      <w:pPr>
+        <w:rPr>
+          <w:bCs/>
+          <w:lang w:val="en-US"/>
+        </w:rPr>
+      </w:pPr>
+    </w:p>
+    <w:p>
+      <w:pPr>
+        <w:rPr>
+          <w:b/>
+          <w:bCs/>
+          <w:lang w:val="en-US"/>
+        </w:rPr>
+      </w:pPr>
+      <w:r>
+        <w:rPr>
+          <w:b/>
+          <w:bCs/>
+          <w:lang w:val="en-US"/>
+        </w:rPr>
+        <w:t xml:space="preserve">Pros: </w:t>
+      </w:r>
+    </w:p>
+    <w:p>
+      <w:pPr>
+        <w:pStyle w:val="ListParagraph"/>
+        <w:numPr>
+          <w:ilvl w:val="0"/>
+          <w:numId w:val="10"/>
+        </w:numPr>
+        <w:rPr>
+          <w:rFonts w:ascii="Helvetica" w:hAnsi="Helvetica" w:cs="Helvetica"/>
+          <w:color w:val="000000"/>
+          <w:sz w:val="21"/>
+          <w:szCs w:val="21"/>
+          <w:shd w:val="clear" w:color="auto" w:fill="FFFFFF"/>
+        </w:rPr>
+      </w:pPr>
+      <w:r>
+        <w:rPr>
+          <w:bCs/>
+          <w:lang w:val="en-US"/>
+        </w:rPr>
+        <w:t xml:space="preserve">Less visual clutter - </w:t>
+      </w:r>
+      <w:r>
+        <w:rPr>
+          <w:rFonts w:ascii="Helvetica" w:hAnsi="Helvetica" w:cs="Helvetica"/>
+          <w:color w:val="000000"/>
+          <w:sz w:val="21"/>
+          <w:szCs w:val="21"/>
+          <w:shd w:val="clear" w:color="auto" w:fill="FFFFFF"/>
+        </w:rPr>
+        <w:t>g</w:t>
+      </w:r>
+      <w:r>
+        <w:rPr>
+          <w:rFonts w:ascii="Helvetica" w:hAnsi="Helvetica" w:cs="Helvetica"/>
+          <w:color w:val="000000"/>
+          <w:sz w:val="21"/>
+          <w:szCs w:val="21"/>
+          <w:shd w:val="clear" w:color="auto" w:fill="FFFFFF"/>
+        </w:rPr>
+        <w:t>raph only the most frequent lines</w:t>
+      </w:r>
+      <w:r>
+        <w:rPr>
+          <w:rFonts w:ascii="Helvetica" w:hAnsi="Helvetica" w:cs="Helvetica"/>
+          <w:color w:val="000000"/>
+          <w:sz w:val="21"/>
+          <w:szCs w:val="21"/>
+          <w:shd w:val="clear" w:color="auto" w:fill="FFFFFF"/>
+        </w:rPr>
+        <w:t xml:space="preserve">, </w:t>
+      </w:r>
+      <w:r>
+        <w:rPr>
+          <w:rFonts w:ascii="Helvetica" w:hAnsi="Helvetica" w:cs="Helvetica"/>
+          <w:color w:val="000000"/>
+          <w:sz w:val="21"/>
+          <w:szCs w:val="21"/>
+          <w:shd w:val="clear" w:color="auto" w:fill="FFFFFF"/>
+        </w:rPr>
+        <w:t>with frequency defined as actual tuple count. (In a mixed continuous-categorical setting, the continuous variables are discretized.</w:t>
+      </w:r>
+      <w:r>
+        <w:rPr>
+          <w:rFonts w:ascii="Helvetica" w:hAnsi="Helvetica" w:cs="Helvetica"/>
+          <w:color w:val="000000"/>
+          <w:sz w:val="21"/>
+          <w:szCs w:val="21"/>
+          <w:shd w:val="clear" w:color="auto" w:fill="FFFFFF"/>
+        </w:rPr>
+        <w:t>)</w:t>
+      </w:r>
+    </w:p>
+    <w:p>
+      <w:pPr>
+        <w:pStyle w:val="ListParagraph"/>
+        <w:numPr>
+          <w:ilvl w:val="0"/>
+          <w:numId w:val="10"/>
+        </w:numPr>
+        <w:rPr>
+          <w:bCs/>
+          <w:lang w:val="en-US"/>
+        </w:rPr>
+      </w:pPr>
+      <w:r>
+        <w:rPr>
+          <w:rFonts w:ascii="Helvetica" w:hAnsi="Helvetica" w:cs="Helvetica"/>
+          <w:color w:val="000000"/>
+          <w:sz w:val="21"/>
+          <w:szCs w:val="21"/>
+          <w:shd w:val="clear" w:color="auto" w:fill="FFFFFF"/>
+        </w:rPr>
+        <w:t>Interactive</w:t>
+      </w:r>
+    </w:p>
+    <w:p>
+      <w:pPr>
+        <w:rPr>
+          <w:bCs/>
+          <w:lang w:val="en-US"/>
+        </w:rPr>
+      </w:pPr>
+      <w:r>
+        <w:rPr>
+          <w:b/>
+          <w:bCs/>
+          <w:lang w:val="en-US"/>
+        </w:rPr>
+        <w:t>Cons:</w:t>
+      </w:r>
+      <w:r>
+        <w:rPr>
+          <w:bCs/>
+          <w:lang w:val="en-US"/>
+        </w:rPr>
+        <w:t xml:space="preserve"> </w:t>
+      </w:r>
+    </w:p>
+    <w:p>
+      <w:pPr>
+        <w:pStyle w:val="ListParagraph"/>
+        <w:numPr>
+          <w:ilvl w:val="0"/>
+          <w:numId w:val="12"/>
+        </w:numPr>
+        <w:rPr>
+          <w:bCs/>
+          <w:lang w:val="en-US"/>
+        </w:rPr>
+      </w:pPr>
+      <w:r>
+        <w:rPr>
+          <w:bCs/>
+          <w:lang w:val="en-US"/>
+        </w:rPr>
+        <w:t>Although able to pick outliers, still find it hard to observe abnormal patterns versus normal patterns</w:t>
+      </w:r>
+    </w:p>
+    <w:p>
+      <w:pPr>
+        <w:rPr>
+          <w:bCs/>
+          <w:lang w:val="en-US"/>
+        </w:rPr>
+      </w:pPr>
+    </w:p>
+    <w:p>
+      <w:pPr>
+        <w:rPr>
+          <w:b/>
+          <w:bCs/>
+          <w:lang w:val="en-US"/>
+        </w:rPr>
+      </w:pPr>
+      <w:proofErr w:type="spellStart"/>
+      <w:r>
+        <w:rPr>
+          <w:b/>
+          <w:bCs/>
+          <w:lang w:val="en-US"/>
+        </w:rPr>
+        <w:t>l</w:t>
+      </w:r>
+      <w:r>
+        <w:rPr>
+          <w:b/>
+          <w:bCs/>
+          <w:lang w:val="en-US"/>
+        </w:rPr>
+        <w:t>ubridate</w:t>
+      </w:r>
+      <w:proofErr w:type="spellEnd"/>
+      <w:r>
+        <w:rPr>
+          <w:b/>
+          <w:bCs/>
+          <w:lang w:val="en-US"/>
+        </w:rPr>
+        <w:t xml:space="preserve"> versus </w:t>
+      </w:r>
+      <w:proofErr w:type="spellStart"/>
+      <w:r>
+        <w:rPr>
+          <w:b/>
+          <w:bCs/>
+          <w:lang w:val="en-US"/>
+        </w:rPr>
+        <w:t>o</w:t>
+      </w:r>
+      <w:r>
+        <w:rPr>
+          <w:b/>
+          <w:bCs/>
+          <w:lang w:val="en-US"/>
+        </w:rPr>
+        <w:t>penair</w:t>
+      </w:r>
+      <w:proofErr w:type="spellEnd"/>
+    </w:p>
+    <w:p>
+      <w:pPr>
+        <w:rPr>
+          <w:b/>
+          <w:bCs/>
+          <w:lang w:val="en-US"/>
+        </w:rPr>
+      </w:pPr>
+    </w:p>
+    <w:p>
+      <w:pPr>
+        <w:rPr>
+          <w:bCs/>
+          <w:lang w:val="en-US"/>
+        </w:rPr>
+      </w:pPr>
+      <w:r>
+        <w:rPr>
+          <w:bCs/>
+          <w:lang w:val="en-US"/>
+        </w:rPr>
+        <w:t xml:space="preserve">There is essentially no difference in results </w:t>
+      </w:r>
+      <w:r>
+        <w:rPr>
+          <w:bCs/>
+          <w:lang w:val="en-US"/>
+        </w:rPr>
+        <w:t xml:space="preserve">between the use of </w:t>
+      </w:r>
+      <w:proofErr w:type="spellStart"/>
+      <w:r>
+        <w:rPr>
+          <w:bCs/>
+          <w:lang w:val="en-US"/>
+        </w:rPr>
+        <w:t>lubridate</w:t>
+      </w:r>
+      <w:proofErr w:type="spellEnd"/>
+      <w:r>
+        <w:rPr>
+          <w:bCs/>
+          <w:lang w:val="en-US"/>
+        </w:rPr>
+        <w:t xml:space="preserve"> or </w:t>
+      </w:r>
+      <w:proofErr w:type="spellStart"/>
+      <w:r>
+        <w:rPr>
+          <w:bCs/>
+          <w:lang w:val="en-US"/>
+        </w:rPr>
+        <w:t>openair</w:t>
+      </w:r>
+      <w:proofErr w:type="spellEnd"/>
+      <w:r>
+        <w:rPr>
+          <w:bCs/>
+          <w:lang w:val="en-US"/>
+        </w:rPr>
+        <w:t xml:space="preserve"> </w:t>
+      </w:r>
+      <w:r>
+        <w:rPr>
+          <w:bCs/>
+          <w:lang w:val="en-US"/>
+        </w:rPr>
+        <w:t>in aggregating time series except for the syntax.</w:t>
+      </w:r>
+    </w:p>
+    <w:p>
+      <w:pPr>
+        <w:rPr>
+          <w:bCs/>
+          <w:lang w:val="en-US"/>
+        </w:rPr>
+      </w:pPr>
+    </w:p>
+    <w:p>
+      <w:pPr>
+        <w:rPr>
+          <w:bCs/>
+          <w:lang w:val="en-US"/>
+        </w:rPr>
+      </w:pPr>
+      <w:r>
+        <w:rPr>
+          <w:bCs/>
+          <w:lang w:val="en-US"/>
+        </w:rPr>
+        <w:t>For example:</w:t>
+      </w:r>
+    </w:p>
+    <w:p>
+      <w:pPr>
+        <w:rPr>
+          <w:bCs/>
+          <w:lang w:val="en-US"/>
+        </w:rPr>
+      </w:pPr>
+    </w:p>
+    <w:p>
+      <w:pPr>
+        <w:rPr>
+          <w:bCs/>
+          <w:u w:val="single"/>
+          <w:lang w:val="en-US"/>
+        </w:rPr>
+      </w:pPr>
+      <w:proofErr w:type="spellStart"/>
+      <w:r>
+        <w:rPr>
+          <w:bCs/>
+          <w:u w:val="single"/>
+          <w:lang w:val="en-US"/>
+        </w:rPr>
+        <w:t>Lubridate</w:t>
+      </w:r>
+      <w:proofErr w:type="spellEnd"/>
+    </w:p>
+    <w:p>
+      <w:pPr>
+        <w:shd w:val="clear" w:color="auto" w:fill="EFF0F1"/>
+        <w:tabs>
+          <w:tab w:val="left" w:pos="916"/>
+          <w:tab w:val="left" w:pos="1832"/>
+          <w:tab w:val="left" w:pos="2748"/>
+          <w:tab w:val="left" w:pos="3664"/>
+          <w:tab w:val="left" w:pos="4580"/>
+          <w:tab w:val="left" w:pos="5496"/>
+          <w:tab w:val="left" w:pos="6412"/>
+          <w:tab w:val="left" w:pos="7328"/>
+          <w:tab w:val="left" w:pos="8244"/>
+          <w:tab w:val="left" w:pos="9160"/>
+          <w:tab w:val="left" w:pos="10076"/>
+          <w:tab w:val="left" w:pos="10992"/>
+          <w:tab w:val="left" w:pos="11908"/>
+          <w:tab w:val="left" w:pos="12824"/>
+          <w:tab w:val="left" w:pos="13740"/>
+          <w:tab w:val="left" w:pos="14656"/>
+        </w:tabs>
+        <w:textAlignment w:val="baseline"/>
+        <w:rPr>
+          <w:rFonts w:ascii="inherit" w:eastAsia="Times New Roman" w:hAnsi="inherit" w:cs="Courier New"/>
+          <w:color w:val="303336"/>
+          <w:sz w:val="20"/>
+          <w:szCs w:val="20"/>
+          <w:bdr w:val="none" w:sz="0" w:space="0" w:color="auto" w:frame="1"/>
+          <w:shd w:val="clear" w:color="auto" w:fill="EFF0F1"/>
+          <w:lang w:eastAsia="en-SG"/>
+        </w:rPr>
+      </w:pPr>
+      <w:r>
+        <w:rPr>
+          <w:rFonts w:ascii="inherit" w:eastAsia="Times New Roman" w:hAnsi="inherit" w:cs="Courier New"/>
+          <w:color w:val="303336"/>
+          <w:sz w:val="20"/>
+          <w:szCs w:val="20"/>
+          <w:bdr w:val="none" w:sz="0" w:space="0" w:color="auto" w:frame="1"/>
+          <w:shd w:val="clear" w:color="auto" w:fill="EFF0F1"/>
+          <w:lang w:eastAsia="en-SG"/>
+        </w:rPr>
+        <w:t>df %&gt;%</w:t>
+      </w:r>
+    </w:p>
+    <w:p>
+      <w:pPr>
+        <w:shd w:val="clear" w:color="auto" w:fill="EFF0F1"/>
+        <w:tabs>
+          <w:tab w:val="left" w:pos="916"/>
+          <w:tab w:val="left" w:pos="1832"/>
+          <w:tab w:val="left" w:pos="2748"/>
+          <w:tab w:val="left" w:pos="3664"/>
+          <w:tab w:val="left" w:pos="4580"/>
+          <w:tab w:val="left" w:pos="5496"/>
+          <w:tab w:val="left" w:pos="6412"/>
+          <w:tab w:val="left" w:pos="7328"/>
+          <w:tab w:val="left" w:pos="8244"/>
+          <w:tab w:val="left" w:pos="9160"/>
+          <w:tab w:val="left" w:pos="10076"/>
+          <w:tab w:val="left" w:pos="10992"/>
+          <w:tab w:val="left" w:pos="11908"/>
+          <w:tab w:val="left" w:pos="12824"/>
+          <w:tab w:val="left" w:pos="13740"/>
+          <w:tab w:val="left" w:pos="14656"/>
+        </w:tabs>
+        <w:textAlignment w:val="baseline"/>
+        <w:rPr>
+          <w:rFonts w:ascii="inherit" w:eastAsia="Times New Roman" w:hAnsi="inherit" w:cs="Courier New"/>
+          <w:color w:val="303336"/>
+          <w:sz w:val="20"/>
+          <w:szCs w:val="20"/>
+          <w:bdr w:val="none" w:sz="0" w:space="0" w:color="auto" w:frame="1"/>
+          <w:shd w:val="clear" w:color="auto" w:fill="EFF0F1"/>
+          <w:lang w:eastAsia="en-SG"/>
+        </w:rPr>
+      </w:pPr>
+      <w:r>
+        <w:rPr>
+          <w:rFonts w:ascii="inherit" w:eastAsia="Times New Roman" w:hAnsi="inherit" w:cs="Courier New"/>
+          <w:color w:val="303336"/>
+          <w:sz w:val="20"/>
+          <w:szCs w:val="20"/>
+          <w:bdr w:val="none" w:sz="0" w:space="0" w:color="auto" w:frame="1"/>
+          <w:shd w:val="clear" w:color="auto" w:fill="EFF0F1"/>
+          <w:lang w:eastAsia="en-SG"/>
+        </w:rPr>
+        <w:t xml:space="preserve">  </w:t>
+      </w:r>
+      <w:proofErr w:type="gramStart"/>
+      <w:r>
+        <w:rPr>
+          <w:rFonts w:ascii="inherit" w:eastAsia="Times New Roman" w:hAnsi="inherit" w:cs="Courier New"/>
+          <w:color w:val="303336"/>
+          <w:sz w:val="20"/>
+          <w:szCs w:val="20"/>
+          <w:bdr w:val="none" w:sz="0" w:space="0" w:color="auto" w:frame="1"/>
+          <w:shd w:val="clear" w:color="auto" w:fill="EFF0F1"/>
+          <w:lang w:eastAsia="en-SG"/>
+        </w:rPr>
+        <w:t>mutate(</w:t>
+      </w:r>
+      <w:proofErr w:type="gramEnd"/>
+      <w:r>
+        <w:rPr>
+          <w:rFonts w:ascii="inherit" w:eastAsia="Times New Roman" w:hAnsi="inherit" w:cs="Courier New"/>
+          <w:color w:val="303336"/>
+          <w:sz w:val="20"/>
+          <w:szCs w:val="20"/>
+          <w:bdr w:val="none" w:sz="0" w:space="0" w:color="auto" w:frame="1"/>
+          <w:shd w:val="clear" w:color="auto" w:fill="EFF0F1"/>
+          <w:lang w:eastAsia="en-SG"/>
+        </w:rPr>
+        <w:t>date = month(date)) %&gt;%</w:t>
+      </w:r>
+    </w:p>
+    <w:p>
+      <w:pPr>
+        <w:shd w:val="clear" w:color="auto" w:fill="EFF0F1"/>
+        <w:tabs>
+          <w:tab w:val="left" w:pos="916"/>
+          <w:tab w:val="left" w:pos="1832"/>
+          <w:tab w:val="left" w:pos="2748"/>
+          <w:tab w:val="left" w:pos="3664"/>
+          <w:tab w:val="left" w:pos="4580"/>
+          <w:tab w:val="left" w:pos="5496"/>
+          <w:tab w:val="left" w:pos="6412"/>
+          <w:tab w:val="left" w:pos="7328"/>
+          <w:tab w:val="left" w:pos="8244"/>
+          <w:tab w:val="left" w:pos="9160"/>
+          <w:tab w:val="left" w:pos="10076"/>
+          <w:tab w:val="left" w:pos="10992"/>
+          <w:tab w:val="left" w:pos="11908"/>
+          <w:tab w:val="left" w:pos="12824"/>
+          <w:tab w:val="left" w:pos="13740"/>
+          <w:tab w:val="left" w:pos="14656"/>
+        </w:tabs>
+        <w:textAlignment w:val="baseline"/>
+        <w:rPr>
+          <w:rFonts w:ascii="inherit" w:eastAsia="Times New Roman" w:hAnsi="inherit" w:cs="Courier New"/>
+          <w:color w:val="303336"/>
+          <w:sz w:val="20"/>
+          <w:szCs w:val="20"/>
+          <w:bdr w:val="none" w:sz="0" w:space="0" w:color="auto" w:frame="1"/>
+          <w:shd w:val="clear" w:color="auto" w:fill="EFF0F1"/>
+          <w:lang w:eastAsia="en-SG"/>
+        </w:rPr>
+      </w:pPr>
+      <w:r>
+        <w:rPr>
+          <w:rFonts w:ascii="inherit" w:eastAsia="Times New Roman" w:hAnsi="inherit" w:cs="Courier New"/>
+          <w:color w:val="303336"/>
+          <w:sz w:val="20"/>
+          <w:szCs w:val="20"/>
+          <w:bdr w:val="none" w:sz="0" w:space="0" w:color="auto" w:frame="1"/>
+          <w:shd w:val="clear" w:color="auto" w:fill="EFF0F1"/>
+          <w:lang w:eastAsia="en-SG"/>
+        </w:rPr>
+        <w:t xml:space="preserve">  </w:t>
+      </w:r>
+      <w:proofErr w:type="spellStart"/>
+      <w:r>
+        <w:rPr>
+          <w:rFonts w:ascii="inherit" w:eastAsia="Times New Roman" w:hAnsi="inherit" w:cs="Courier New"/>
+          <w:color w:val="303336"/>
+          <w:sz w:val="20"/>
+          <w:szCs w:val="20"/>
+          <w:bdr w:val="none" w:sz="0" w:space="0" w:color="auto" w:frame="1"/>
+          <w:shd w:val="clear" w:color="auto" w:fill="EFF0F1"/>
+          <w:lang w:eastAsia="en-SG"/>
+        </w:rPr>
+        <w:t>group_by</w:t>
+      </w:r>
+      <w:proofErr w:type="spellEnd"/>
+      <w:r>
+        <w:rPr>
+          <w:rFonts w:ascii="inherit" w:eastAsia="Times New Roman" w:hAnsi="inherit" w:cs="Courier New"/>
+          <w:color w:val="303336"/>
+          <w:sz w:val="20"/>
+          <w:szCs w:val="20"/>
+          <w:bdr w:val="none" w:sz="0" w:space="0" w:color="auto" w:frame="1"/>
+          <w:shd w:val="clear" w:color="auto" w:fill="EFF0F1"/>
+          <w:lang w:eastAsia="en-SG"/>
+        </w:rPr>
+        <w:t>(date) %&gt;%</w:t>
+      </w:r>
+    </w:p>
+    <w:p>
+      <w:pPr>
+        <w:shd w:val="clear" w:color="auto" w:fill="EFF0F1"/>
+        <w:tabs>
+          <w:tab w:val="left" w:pos="916"/>
+          <w:tab w:val="left" w:pos="1832"/>
+          <w:tab w:val="left" w:pos="2748"/>
+          <w:tab w:val="left" w:pos="3664"/>
+          <w:tab w:val="left" w:pos="4580"/>
+          <w:tab w:val="left" w:pos="5496"/>
+          <w:tab w:val="left" w:pos="6412"/>
+          <w:tab w:val="left" w:pos="7328"/>
+          <w:tab w:val="left" w:pos="8244"/>
+          <w:tab w:val="left" w:pos="9160"/>
+          <w:tab w:val="left" w:pos="10076"/>
+          <w:tab w:val="left" w:pos="10992"/>
+          <w:tab w:val="left" w:pos="11908"/>
+          <w:tab w:val="left" w:pos="12824"/>
+          <w:tab w:val="left" w:pos="13740"/>
+          <w:tab w:val="left" w:pos="14656"/>
+        </w:tabs>
+        <w:textAlignment w:val="baseline"/>
+        <w:rPr>
+          <w:rFonts w:ascii="Consolas" w:eastAsia="Times New Roman" w:hAnsi="Consolas" w:cs="Courier New"/>
+          <w:color w:val="393318"/>
+          <w:sz w:val="20"/>
+          <w:szCs w:val="20"/>
+          <w:lang w:eastAsia="en-SG"/>
+        </w:rPr>
+      </w:pPr>
+      <w:r>
+        <w:rPr>
+          <w:rFonts w:ascii="inherit" w:eastAsia="Times New Roman" w:hAnsi="inherit" w:cs="Courier New"/>
+          <w:color w:val="303336"/>
+          <w:sz w:val="20"/>
+          <w:szCs w:val="20"/>
+          <w:bdr w:val="none" w:sz="0" w:space="0" w:color="auto" w:frame="1"/>
+          <w:shd w:val="clear" w:color="auto" w:fill="EFF0F1"/>
+          <w:lang w:eastAsia="en-SG"/>
+        </w:rPr>
+        <w:t xml:space="preserve">  </w:t>
+      </w:r>
+      <w:proofErr w:type="gramStart"/>
+      <w:r>
+        <w:rPr>
+          <w:rFonts w:ascii="inherit" w:eastAsia="Times New Roman" w:hAnsi="inherit" w:cs="Courier New"/>
+          <w:color w:val="303336"/>
+          <w:sz w:val="20"/>
+          <w:szCs w:val="20"/>
+          <w:bdr w:val="none" w:sz="0" w:space="0" w:color="auto" w:frame="1"/>
+          <w:shd w:val="clear" w:color="auto" w:fill="EFF0F1"/>
+          <w:lang w:eastAsia="en-SG"/>
+        </w:rPr>
+        <w:t>summarize(</w:t>
+      </w:r>
+      <w:proofErr w:type="gramEnd"/>
+      <w:r>
+        <w:rPr>
+          <w:rFonts w:ascii="inherit" w:eastAsia="Times New Roman" w:hAnsi="inherit" w:cs="Courier New"/>
+          <w:color w:val="303336"/>
+          <w:sz w:val="20"/>
+          <w:szCs w:val="20"/>
+          <w:bdr w:val="none" w:sz="0" w:space="0" w:color="auto" w:frame="1"/>
+          <w:shd w:val="clear" w:color="auto" w:fill="EFF0F1"/>
+          <w:lang w:eastAsia="en-SG"/>
+        </w:rPr>
+        <w:t>mean_X1 = mean(X1))</w:t>
+      </w:r>
+    </w:p>
+    <w:p>
+      <w:pPr>
+        <w:rPr>
+          <w:b/>
+          <w:bCs/>
+          <w:lang w:val="en-US"/>
+        </w:rPr>
+      </w:pPr>
+    </w:p>
+    <w:p>
+      <w:pPr>
+        <w:rPr>
+          <w:bCs/>
+          <w:u w:val="single"/>
+          <w:lang w:val="en-US"/>
+        </w:rPr>
+      </w:pPr>
+      <w:proofErr w:type="spellStart"/>
+      <w:r>
+        <w:rPr>
+          <w:bCs/>
+          <w:u w:val="single"/>
+          <w:lang w:val="en-US"/>
+        </w:rPr>
+        <w:t>openair</w:t>
+      </w:r>
+      <w:proofErr w:type="spellEnd"/>
+    </w:p>
+    <w:p>
+      <w:pPr>
+        <w:shd w:val="clear" w:color="auto" w:fill="EFF0F1"/>
+        <w:tabs>
+          <w:tab w:val="left" w:pos="916"/>
+          <w:tab w:val="left" w:pos="1832"/>
+          <w:tab w:val="left" w:pos="2748"/>
+          <w:tab w:val="left" w:pos="3664"/>
+          <w:tab w:val="left" w:pos="4580"/>
+          <w:tab w:val="left" w:pos="5496"/>
+          <w:tab w:val="left" w:pos="6412"/>
+          <w:tab w:val="left" w:pos="7328"/>
+          <w:tab w:val="left" w:pos="8244"/>
+          <w:tab w:val="left" w:pos="9160"/>
+          <w:tab w:val="left" w:pos="10076"/>
+          <w:tab w:val="left" w:pos="10992"/>
+          <w:tab w:val="left" w:pos="11908"/>
+          <w:tab w:val="left" w:pos="12824"/>
+          <w:tab w:val="left" w:pos="13740"/>
+          <w:tab w:val="left" w:pos="14656"/>
+        </w:tabs>
+        <w:textAlignment w:val="baseline"/>
+        <w:rPr>
+          <w:rFonts w:ascii="inherit" w:eastAsia="Times New Roman" w:hAnsi="inherit" w:cs="Courier New"/>
+          <w:color w:val="303336"/>
+          <w:sz w:val="20"/>
+          <w:szCs w:val="20"/>
+          <w:bdr w:val="none" w:sz="0" w:space="0" w:color="auto" w:frame="1"/>
+          <w:shd w:val="clear" w:color="auto" w:fill="EFF0F1"/>
+          <w:lang w:eastAsia="en-SG"/>
+        </w:rPr>
+      </w:pPr>
+      <w:r>
+        <w:rPr>
+          <w:rFonts w:ascii="inherit" w:eastAsia="Times New Roman" w:hAnsi="inherit" w:cs="Courier New"/>
+          <w:color w:val="303336"/>
+          <w:sz w:val="20"/>
+          <w:szCs w:val="20"/>
+          <w:bdr w:val="none" w:sz="0" w:space="0" w:color="auto" w:frame="1"/>
+          <w:shd w:val="clear" w:color="auto" w:fill="EFF0F1"/>
+          <w:lang w:eastAsia="en-SG"/>
+        </w:rPr>
+        <w:t>df</w:t>
+      </w:r>
+      <w:r>
+        <w:rPr>
+          <w:rFonts w:ascii="inherit" w:eastAsia="Times New Roman" w:hAnsi="inherit" w:cs="Courier New"/>
+          <w:color w:val="303336"/>
+          <w:sz w:val="20"/>
+          <w:szCs w:val="20"/>
+          <w:bdr w:val="none" w:sz="0" w:space="0" w:color="auto" w:frame="1"/>
+          <w:shd w:val="clear" w:color="auto" w:fill="EFF0F1"/>
+          <w:lang w:eastAsia="en-SG"/>
+        </w:rPr>
+        <w:t xml:space="preserve"> = </w:t>
+      </w:r>
+      <w:proofErr w:type="spellStart"/>
+      <w:proofErr w:type="gramStart"/>
+      <w:r>
+        <w:rPr>
+          <w:rFonts w:ascii="inherit" w:eastAsia="Times New Roman" w:hAnsi="inherit" w:cs="Courier New"/>
+          <w:color w:val="303336"/>
+          <w:sz w:val="20"/>
+          <w:szCs w:val="20"/>
+          <w:bdr w:val="none" w:sz="0" w:space="0" w:color="auto" w:frame="1"/>
+          <w:shd w:val="clear" w:color="auto" w:fill="EFF0F1"/>
+          <w:lang w:eastAsia="en-SG"/>
+        </w:rPr>
+        <w:t>timeAverage</w:t>
+      </w:r>
+      <w:proofErr w:type="spellEnd"/>
+      <w:r>
+        <w:rPr>
+          <w:rFonts w:ascii="inherit" w:eastAsia="Times New Roman" w:hAnsi="inherit" w:cs="Courier New"/>
+          <w:color w:val="303336"/>
+          <w:sz w:val="20"/>
+          <w:szCs w:val="20"/>
+          <w:bdr w:val="none" w:sz="0" w:space="0" w:color="auto" w:frame="1"/>
+          <w:shd w:val="clear" w:color="auto" w:fill="EFF0F1"/>
+          <w:lang w:eastAsia="en-SG"/>
+        </w:rPr>
+        <w:t>(</w:t>
+      </w:r>
+      <w:proofErr w:type="gramEnd"/>
+      <w:r>
+        <w:rPr>
+          <w:rFonts w:ascii="inherit" w:eastAsia="Times New Roman" w:hAnsi="inherit" w:cs="Courier New"/>
+          <w:color w:val="303336"/>
+          <w:sz w:val="20"/>
+          <w:szCs w:val="20"/>
+          <w:bdr w:val="none" w:sz="0" w:space="0" w:color="auto" w:frame="1"/>
+          <w:shd w:val="clear" w:color="auto" w:fill="EFF0F1"/>
+          <w:lang w:eastAsia="en-SG"/>
+        </w:rPr>
+        <w:t>df</w:t>
+      </w:r>
+      <w:r>
+        <w:rPr>
+          <w:rFonts w:ascii="inherit" w:eastAsia="Times New Roman" w:hAnsi="inherit" w:cs="Courier New"/>
+          <w:color w:val="303336"/>
+          <w:sz w:val="20"/>
+          <w:szCs w:val="20"/>
+          <w:bdr w:val="none" w:sz="0" w:space="0" w:color="auto" w:frame="1"/>
+          <w:shd w:val="clear" w:color="auto" w:fill="EFF0F1"/>
+          <w:lang w:eastAsia="en-SG"/>
+        </w:rPr>
+        <w:t xml:space="preserve">, </w:t>
+      </w:r>
+      <w:proofErr w:type="spellStart"/>
+      <w:r>
+        <w:rPr>
+          <w:rFonts w:ascii="inherit" w:eastAsia="Times New Roman" w:hAnsi="inherit" w:cs="Courier New"/>
+          <w:color w:val="303336"/>
+          <w:sz w:val="20"/>
+          <w:szCs w:val="20"/>
+          <w:bdr w:val="none" w:sz="0" w:space="0" w:color="auto" w:frame="1"/>
+          <w:shd w:val="clear" w:color="auto" w:fill="EFF0F1"/>
+          <w:lang w:eastAsia="en-SG"/>
+        </w:rPr>
+        <w:t>avg.time</w:t>
+      </w:r>
+      <w:proofErr w:type="spellEnd"/>
+      <w:r>
+        <w:rPr>
+          <w:rFonts w:ascii="inherit" w:eastAsia="Times New Roman" w:hAnsi="inherit" w:cs="Courier New"/>
+          <w:color w:val="303336"/>
+          <w:sz w:val="20"/>
+          <w:szCs w:val="20"/>
+          <w:bdr w:val="none" w:sz="0" w:space="0" w:color="auto" w:frame="1"/>
+          <w:shd w:val="clear" w:color="auto" w:fill="EFF0F1"/>
+          <w:lang w:eastAsia="en-SG"/>
+        </w:rPr>
+        <w:t>=”month”, statistic=”mean”)</w:t>
+      </w:r>
+    </w:p>
+    <w:p>
+      <w:pPr>
+        <w:rPr>
+          <w:b/>
+          <w:bCs/>
+          <w:lang w:val="en-US"/>
+        </w:rPr>
+      </w:pPr>
+    </w:p>
+    <w:p>
+      <w:pPr>
+        <w:rPr>
+          <w:rFonts w:ascii="Helvetica" w:hAnsi="Helvetica" w:cs="Helvetica"/>
+          <w:color w:val="666666"/>
+          <w:sz w:val="16"/>
+          <w:szCs w:val="23"/>
+          <w:shd w:val="clear" w:color="auto" w:fill="FFFFFF"/>
+        </w:rPr>
+      </w:pPr>
+      <w:r>
+        <w:rPr>
+          <w:rFonts w:ascii="Helvetica" w:hAnsi="Helvetica" w:cs="Helvetica"/>
+          <w:color w:val="666666"/>
+          <w:sz w:val="16"/>
+          <w:szCs w:val="23"/>
+          <w:shd w:val="clear" w:color="auto" w:fill="FFFFFF"/>
+        </w:rPr>
+        <w:t>The ‘</w:t>
+      </w:r>
+      <w:proofErr w:type="spellStart"/>
+      <w:r>
+        <w:rPr>
+          <w:rFonts w:ascii="Helvetica" w:hAnsi="Helvetica" w:cs="Helvetica"/>
+          <w:color w:val="666666"/>
+          <w:sz w:val="16"/>
+          <w:szCs w:val="23"/>
+          <w:shd w:val="clear" w:color="auto" w:fill="FFFFFF"/>
+        </w:rPr>
+        <w:t>openair</w:t>
+      </w:r>
+      <w:proofErr w:type="spellEnd"/>
+      <w:r>
+        <w:rPr>
+          <w:rFonts w:ascii="Helvetica" w:hAnsi="Helvetica" w:cs="Helvetica"/>
+          <w:color w:val="666666"/>
+          <w:sz w:val="16"/>
+          <w:szCs w:val="23"/>
+          <w:shd w:val="clear" w:color="auto" w:fill="FFFFFF"/>
+        </w:rPr>
+        <w:t xml:space="preserve">’ package is a compilation of “tools for the analysis of air pollution data” developed by the Environmental Research Group at King’s College London. It is a very </w:t>
+      </w:r>
+      <w:proofErr w:type="gramStart"/>
+      <w:r>
+        <w:rPr>
+          <w:rFonts w:ascii="Helvetica" w:hAnsi="Helvetica" w:cs="Helvetica"/>
+          <w:color w:val="666666"/>
+          <w:sz w:val="16"/>
+          <w:szCs w:val="23"/>
+          <w:shd w:val="clear" w:color="auto" w:fill="FFFFFF"/>
+        </w:rPr>
+        <w:t>well maintained</w:t>
+      </w:r>
+      <w:proofErr w:type="gramEnd"/>
+      <w:r>
+        <w:rPr>
+          <w:rFonts w:ascii="Helvetica" w:hAnsi="Helvetica" w:cs="Helvetica"/>
+          <w:color w:val="666666"/>
+          <w:sz w:val="16"/>
+          <w:szCs w:val="23"/>
+          <w:shd w:val="clear" w:color="auto" w:fill="FFFFFF"/>
+        </w:rPr>
+        <w:t xml:space="preserve"> package with its own website at </w:t>
+      </w:r>
+      <w:hyperlink r:id="rId11" w:history="1">
+        <w:r>
+          <w:rPr>
+            <w:rStyle w:val="Hyperlink"/>
+            <w:rFonts w:ascii="Helvetica" w:hAnsi="Helvetica" w:cs="Helvetica"/>
+            <w:color w:val="0099DD"/>
+            <w:sz w:val="16"/>
+            <w:szCs w:val="23"/>
+            <w:shd w:val="clear" w:color="auto" w:fill="FFFFFF"/>
+          </w:rPr>
+          <w:t>http://www.openair-project.org</w:t>
+        </w:r>
+      </w:hyperlink>
+      <w:r>
+        <w:rPr>
+          <w:rFonts w:ascii="Helvetica" w:hAnsi="Helvetica" w:cs="Helvetica"/>
+          <w:color w:val="666666"/>
+          <w:sz w:val="16"/>
+          <w:szCs w:val="23"/>
+          <w:shd w:val="clear" w:color="auto" w:fill="FFFFFF"/>
+        </w:rPr>
+        <w:t>.</w:t>
+      </w:r>
+    </w:p>
+    <w:p>
+      <w:pPr>
+        <w:rPr>
+          <w:rFonts w:ascii="Helvetica" w:hAnsi="Helvetica" w:cs="Helvetica"/>
+          <w:color w:val="666666"/>
+          <w:sz w:val="16"/>
+          <w:szCs w:val="23"/>
+          <w:shd w:val="clear" w:color="auto" w:fill="FFFFFF"/>
+        </w:rPr>
+      </w:pPr>
+    </w:p>
+    <w:p>
+      <w:pPr>
+        <w:rPr>
+          <w:b/>
+          <w:bCs/>
+          <w:sz w:val="14"/>
+          <w:lang w:val="en-US"/>
+        </w:rPr>
+      </w:pPr>
+      <w:proofErr w:type="spellStart"/>
+      <w:proofErr w:type="gramStart"/>
+      <w:r>
+        <w:rPr>
+          <w:rFonts w:ascii="Helvetica" w:hAnsi="Helvetica" w:cs="Helvetica"/>
+          <w:color w:val="666666"/>
+          <w:sz w:val="18"/>
+          <w:szCs w:val="28"/>
+          <w:shd w:val="clear" w:color="auto" w:fill="FFFFFF"/>
+        </w:rPr>
+        <w:t>timeAverage</w:t>
+      </w:r>
+      <w:proofErr w:type="spellEnd"/>
+      <w:r>
+        <w:rPr>
+          <w:rFonts w:ascii="Helvetica" w:hAnsi="Helvetica" w:cs="Helvetica"/>
+          <w:color w:val="666666"/>
+          <w:sz w:val="18"/>
+          <w:szCs w:val="28"/>
+          <w:shd w:val="clear" w:color="auto" w:fill="FFFFFF"/>
+        </w:rPr>
+        <w:t>(</w:t>
+      </w:r>
+      <w:proofErr w:type="gramEnd"/>
+      <w:r>
+        <w:rPr>
+          <w:rFonts w:ascii="Helvetica" w:hAnsi="Helvetica" w:cs="Helvetica"/>
+          <w:color w:val="666666"/>
+          <w:sz w:val="18"/>
+          <w:szCs w:val="28"/>
+          <w:shd w:val="clear" w:color="auto" w:fill="FFFFFF"/>
+        </w:rPr>
+        <w:t xml:space="preserve">) should be useful in many circumstances where it is necessary to work with different time average data. For example, hourly air pollution data and 15-minute meteorological data. To merge the two data sets </w:t>
+      </w:r>
+      <w:proofErr w:type="spellStart"/>
+      <w:r>
+        <w:rPr>
+          <w:rFonts w:ascii="Helvetica" w:hAnsi="Helvetica" w:cs="Helvetica"/>
+          <w:color w:val="666666"/>
+          <w:sz w:val="18"/>
+          <w:szCs w:val="28"/>
+          <w:shd w:val="clear" w:color="auto" w:fill="FFFFFF"/>
+        </w:rPr>
+        <w:t>timeAverage</w:t>
+      </w:r>
+      <w:proofErr w:type="spellEnd"/>
+      <w:r>
+        <w:rPr>
+          <w:rFonts w:ascii="Helvetica" w:hAnsi="Helvetica" w:cs="Helvetica"/>
+          <w:color w:val="666666"/>
+          <w:sz w:val="18"/>
+          <w:szCs w:val="28"/>
+          <w:shd w:val="clear" w:color="auto" w:fill="FFFFFF"/>
+        </w:rPr>
+        <w:t xml:space="preserve"> can be used to make the meteorological data 1-hour means first. Alternatively, </w:t>
+      </w:r>
+      <w:proofErr w:type="spellStart"/>
+      <w:r>
+        <w:rPr>
+          <w:rFonts w:ascii="Helvetica" w:hAnsi="Helvetica" w:cs="Helvetica"/>
+          <w:color w:val="666666"/>
+          <w:sz w:val="18"/>
+          <w:szCs w:val="28"/>
+          <w:shd w:val="clear" w:color="auto" w:fill="FFFFFF"/>
+        </w:rPr>
+        <w:t>timeAverage</w:t>
+      </w:r>
+      <w:proofErr w:type="spellEnd"/>
+      <w:r>
+        <w:rPr>
+          <w:rFonts w:ascii="Helvetica" w:hAnsi="Helvetica" w:cs="Helvetica"/>
+          <w:color w:val="666666"/>
+          <w:sz w:val="18"/>
+          <w:szCs w:val="28"/>
+          <w:shd w:val="clear" w:color="auto" w:fill="FFFFFF"/>
+        </w:rPr>
+        <w:t xml:space="preserve"> can be used to expand the hourly data to </w:t>
+      </w:r>
+      <w:proofErr w:type="gramStart"/>
+      <w:r>
+        <w:rPr>
+          <w:rFonts w:ascii="Helvetica" w:hAnsi="Helvetica" w:cs="Helvetica"/>
+          <w:color w:val="666666"/>
+          <w:sz w:val="18"/>
+          <w:szCs w:val="28"/>
+          <w:shd w:val="clear" w:color="auto" w:fill="FFFFFF"/>
+        </w:rPr>
+        <w:t>15 minute</w:t>
+      </w:r>
+      <w:proofErr w:type="gramEnd"/>
+      <w:r>
+        <w:rPr>
+          <w:rFonts w:ascii="Helvetica" w:hAnsi="Helvetica" w:cs="Helvetica"/>
+          <w:color w:val="666666"/>
+          <w:sz w:val="18"/>
+          <w:szCs w:val="28"/>
+          <w:shd w:val="clear" w:color="auto" w:fill="FFFFFF"/>
+        </w:rPr>
+        <w:t xml:space="preserve"> data.</w:t>
+      </w:r>
     </w:p>
     <w:sectPr>
       <w:pgSz w:w="11906" w:h="16838"/>
@@ -786,6 +3336,232 @@
     </w:lvl>
   </w:abstractNum>
   <w:abstractNum w:abstractNumId="1" w15:restartNumberingAfterBreak="0">
+    <w:nsid w:val="08E910A8"/>
+    <w:multiLevelType w:val="hybridMultilevel"/>
+    <w:tmpl w:val="040446FA"/>
+    <w:lvl w:ilvl="0" w:tplc="48090001">
+      <w:start w:val="1"/>
+      <w:numFmt w:val="bullet"/>
+      <w:lvlText w:val=""/>
+      <w:lvlJc w:val="left"/>
+      <w:pPr>
+        <w:ind w:left="720" w:hanging="360"/>
+      </w:pPr>
+      <w:rPr>
+        <w:rFonts w:ascii="Symbol" w:hAnsi="Symbol" w:hint="default"/>
+      </w:rPr>
+    </w:lvl>
+    <w:lvl w:ilvl="1" w:tplc="48090003" w:tentative="1">
+      <w:start w:val="1"/>
+      <w:numFmt w:val="bullet"/>
+      <w:lvlText w:val="o"/>
+      <w:lvlJc w:val="left"/>
+      <w:pPr>
+        <w:ind w:left="1440" w:hanging="360"/>
+      </w:pPr>
+      <w:rPr>
+        <w:rFonts w:ascii="Courier New" w:hAnsi="Courier New" w:cs="Courier New" w:hint="default"/>
+      </w:rPr>
+    </w:lvl>
+    <w:lvl w:ilvl="2" w:tplc="48090005" w:tentative="1">
+      <w:start w:val="1"/>
+      <w:numFmt w:val="bullet"/>
+      <w:lvlText w:val=""/>
+      <w:lvlJc w:val="left"/>
+      <w:pPr>
+        <w:ind w:left="2160" w:hanging="360"/>
+      </w:pPr>
+      <w:rPr>
+        <w:rFonts w:ascii="Wingdings" w:hAnsi="Wingdings" w:hint="default"/>
+      </w:rPr>
+    </w:lvl>
+    <w:lvl w:ilvl="3" w:tplc="48090001" w:tentative="1">
+      <w:start w:val="1"/>
+      <w:numFmt w:val="bullet"/>
+      <w:lvlText w:val=""/>
+      <w:lvlJc w:val="left"/>
+      <w:pPr>
+        <w:ind w:left="2880" w:hanging="360"/>
+      </w:pPr>
+      <w:rPr>
+        <w:rFonts w:ascii="Symbol" w:hAnsi="Symbol" w:hint="default"/>
+      </w:rPr>
+    </w:lvl>
+    <w:lvl w:ilvl="4" w:tplc="48090003" w:tentative="1">
+      <w:start w:val="1"/>
+      <w:numFmt w:val="bullet"/>
+      <w:lvlText w:val="o"/>
+      <w:lvlJc w:val="left"/>
+      <w:pPr>
+        <w:ind w:left="3600" w:hanging="360"/>
+      </w:pPr>
+      <w:rPr>
+        <w:rFonts w:ascii="Courier New" w:hAnsi="Courier New" w:cs="Courier New" w:hint="default"/>
+      </w:rPr>
+    </w:lvl>
+    <w:lvl w:ilvl="5" w:tplc="48090005" w:tentative="1">
+      <w:start w:val="1"/>
+      <w:numFmt w:val="bullet"/>
+      <w:lvlText w:val=""/>
+      <w:lvlJc w:val="left"/>
+      <w:pPr>
+        <w:ind w:left="4320" w:hanging="360"/>
+      </w:pPr>
+      <w:rPr>
+        <w:rFonts w:ascii="Wingdings" w:hAnsi="Wingdings" w:hint="default"/>
+      </w:rPr>
+    </w:lvl>
+    <w:lvl w:ilvl="6" w:tplc="48090001" w:tentative="1">
+      <w:start w:val="1"/>
+      <w:numFmt w:val="bullet"/>
+      <w:lvlText w:val=""/>
+      <w:lvlJc w:val="left"/>
+      <w:pPr>
+        <w:ind w:left="5040" w:hanging="360"/>
+      </w:pPr>
+      <w:rPr>
+        <w:rFonts w:ascii="Symbol" w:hAnsi="Symbol" w:hint="default"/>
+      </w:rPr>
+    </w:lvl>
+    <w:lvl w:ilvl="7" w:tplc="48090003" w:tentative="1">
+      <w:start w:val="1"/>
+      <w:numFmt w:val="bullet"/>
+      <w:lvlText w:val="o"/>
+      <w:lvlJc w:val="left"/>
+      <w:pPr>
+        <w:ind w:left="5760" w:hanging="360"/>
+      </w:pPr>
+      <w:rPr>
+        <w:rFonts w:ascii="Courier New" w:hAnsi="Courier New" w:cs="Courier New" w:hint="default"/>
+      </w:rPr>
+    </w:lvl>
+    <w:lvl w:ilvl="8" w:tplc="48090005" w:tentative="1">
+      <w:start w:val="1"/>
+      <w:numFmt w:val="bullet"/>
+      <w:lvlText w:val=""/>
+      <w:lvlJc w:val="left"/>
+      <w:pPr>
+        <w:ind w:left="6480" w:hanging="360"/>
+      </w:pPr>
+      <w:rPr>
+        <w:rFonts w:ascii="Wingdings" w:hAnsi="Wingdings" w:hint="default"/>
+      </w:rPr>
+    </w:lvl>
+  </w:abstractNum>
+  <w:abstractNum w:abstractNumId="2" w15:restartNumberingAfterBreak="0">
+    <w:nsid w:val="0CB7726A"/>
+    <w:multiLevelType w:val="hybridMultilevel"/>
+    <w:tmpl w:val="416C5896"/>
+    <w:lvl w:ilvl="0" w:tplc="48090001">
+      <w:start w:val="1"/>
+      <w:numFmt w:val="bullet"/>
+      <w:lvlText w:val=""/>
+      <w:lvlJc w:val="left"/>
+      <w:pPr>
+        <w:ind w:left="720" w:hanging="360"/>
+      </w:pPr>
+      <w:rPr>
+        <w:rFonts w:ascii="Symbol" w:hAnsi="Symbol" w:hint="default"/>
+      </w:rPr>
+    </w:lvl>
+    <w:lvl w:ilvl="1" w:tplc="48090003">
+      <w:start w:val="1"/>
+      <w:numFmt w:val="bullet"/>
+      <w:lvlText w:val="o"/>
+      <w:lvlJc w:val="left"/>
+      <w:pPr>
+        <w:ind w:left="1440" w:hanging="360"/>
+      </w:pPr>
+      <w:rPr>
+        <w:rFonts w:ascii="Courier New" w:hAnsi="Courier New" w:cs="Courier New" w:hint="default"/>
+      </w:rPr>
+    </w:lvl>
+    <w:lvl w:ilvl="2" w:tplc="48090005" w:tentative="1">
+      <w:start w:val="1"/>
+      <w:numFmt w:val="bullet"/>
+      <w:lvlText w:val=""/>
+      <w:lvlJc w:val="left"/>
+      <w:pPr>
+        <w:ind w:left="2160" w:hanging="360"/>
+      </w:pPr>
+      <w:rPr>
+        <w:rFonts w:ascii="Wingdings" w:hAnsi="Wingdings" w:hint="default"/>
+      </w:rPr>
+    </w:lvl>
+    <w:lvl w:ilvl="3" w:tplc="48090001" w:tentative="1">
+      <w:start w:val="1"/>
+      <w:numFmt w:val="bullet"/>
+      <w:lvlText w:val=""/>
+      <w:lvlJc w:val="left"/>
+      <w:pPr>
+        <w:ind w:left="2880" w:hanging="360"/>
+      </w:pPr>
+      <w:rPr>
+        <w:rFonts w:ascii="Symbol" w:hAnsi="Symbol" w:hint="default"/>
+      </w:rPr>
+    </w:lvl>
+    <w:lvl w:ilvl="4" w:tplc="48090003" w:tentative="1">
+      <w:start w:val="1"/>
+      <w:numFmt w:val="bullet"/>
+      <w:lvlText w:val="o"/>
+      <w:lvlJc w:val="left"/>
+      <w:pPr>
+        <w:ind w:left="3600" w:hanging="360"/>
+      </w:pPr>
+      <w:rPr>
+        <w:rFonts w:ascii="Courier New" w:hAnsi="Courier New" w:cs="Courier New" w:hint="default"/>
+      </w:rPr>
+    </w:lvl>
+    <w:lvl w:ilvl="5" w:tplc="48090005" w:tentative="1">
+      <w:start w:val="1"/>
+      <w:numFmt w:val="bullet"/>
+      <w:lvlText w:val=""/>
+      <w:lvlJc w:val="left"/>
+      <w:pPr>
+        <w:ind w:left="4320" w:hanging="360"/>
+      </w:pPr>
+      <w:rPr>
+        <w:rFonts w:ascii="Wingdings" w:hAnsi="Wingdings" w:hint="default"/>
+      </w:rPr>
+    </w:lvl>
+    <w:lvl w:ilvl="6" w:tplc="48090001" w:tentative="1">
+      <w:start w:val="1"/>
+      <w:numFmt w:val="bullet"/>
+      <w:lvlText w:val=""/>
+      <w:lvlJc w:val="left"/>
+      <w:pPr>
+        <w:ind w:left="5040" w:hanging="360"/>
+      </w:pPr>
+      <w:rPr>
+        <w:rFonts w:ascii="Symbol" w:hAnsi="Symbol" w:hint="default"/>
+      </w:rPr>
+    </w:lvl>
+    <w:lvl w:ilvl="7" w:tplc="48090003" w:tentative="1">
+      <w:start w:val="1"/>
+      <w:numFmt w:val="bullet"/>
+      <w:lvlText w:val="o"/>
+      <w:lvlJc w:val="left"/>
+      <w:pPr>
+        <w:ind w:left="5760" w:hanging="360"/>
+      </w:pPr>
+      <w:rPr>
+        <w:rFonts w:ascii="Courier New" w:hAnsi="Courier New" w:cs="Courier New" w:hint="default"/>
+      </w:rPr>
+    </w:lvl>
+    <w:lvl w:ilvl="8" w:tplc="48090005" w:tentative="1">
+      <w:start w:val="1"/>
+      <w:numFmt w:val="bullet"/>
+      <w:lvlText w:val=""/>
+      <w:lvlJc w:val="left"/>
+      <w:pPr>
+        <w:ind w:left="6480" w:hanging="360"/>
+      </w:pPr>
+      <w:rPr>
+        <w:rFonts w:ascii="Wingdings" w:hAnsi="Wingdings" w:hint="default"/>
+      </w:rPr>
+    </w:lvl>
+  </w:abstractNum>
+  <w:abstractNum w:abstractNumId="3" w15:restartNumberingAfterBreak="0">
     <w:nsid w:val="11A21E07"/>
     <w:multiLevelType w:val="hybridMultilevel"/>
     <w:tmpl w:val="6D3873C8"/>
@@ -871,7 +3647,7 @@
       </w:pPr>
     </w:lvl>
   </w:abstractNum>
-  <w:abstractNum w:abstractNumId="2" w15:restartNumberingAfterBreak="0">
+  <w:abstractNum w:abstractNumId="4" w15:restartNumberingAfterBreak="0">
     <w:nsid w:val="184D0916"/>
     <w:multiLevelType w:val="hybridMultilevel"/>
     <w:tmpl w:val="7D8E2382"/>
@@ -957,7 +3733,7 @@
       </w:pPr>
     </w:lvl>
   </w:abstractNum>
-  <w:abstractNum w:abstractNumId="3" w15:restartNumberingAfterBreak="0">
+  <w:abstractNum w:abstractNumId="5" w15:restartNumberingAfterBreak="0">
     <w:nsid w:val="1A6F4414"/>
     <w:multiLevelType w:val="hybridMultilevel"/>
     <w:tmpl w:val="E9A02A0C"/>
@@ -1070,7 +3846,589 @@
       </w:rPr>
     </w:lvl>
   </w:abstractNum>
-  <w:abstractNum w:abstractNumId="4" w15:restartNumberingAfterBreak="0">
+  <w:abstractNum w:abstractNumId="6" w15:restartNumberingAfterBreak="0">
+    <w:nsid w:val="293512B3"/>
+    <w:multiLevelType w:val="hybridMultilevel"/>
+    <w:tmpl w:val="1D800EE2"/>
+    <w:lvl w:ilvl="0" w:tplc="48090001">
+      <w:start w:val="1"/>
+      <w:numFmt w:val="bullet"/>
+      <w:lvlText w:val=""/>
+      <w:lvlJc w:val="left"/>
+      <w:pPr>
+        <w:ind w:left="720" w:hanging="360"/>
+      </w:pPr>
+      <w:rPr>
+        <w:rFonts w:ascii="Symbol" w:hAnsi="Symbol" w:hint="default"/>
+      </w:rPr>
+    </w:lvl>
+    <w:lvl w:ilvl="1" w:tplc="48090003" w:tentative="1">
+      <w:start w:val="1"/>
+      <w:numFmt w:val="bullet"/>
+      <w:lvlText w:val="o"/>
+      <w:lvlJc w:val="left"/>
+      <w:pPr>
+        <w:ind w:left="1440" w:hanging="360"/>
+      </w:pPr>
+      <w:rPr>
+        <w:rFonts w:ascii="Courier New" w:hAnsi="Courier New" w:cs="Courier New" w:hint="default"/>
+      </w:rPr>
+    </w:lvl>
+    <w:lvl w:ilvl="2" w:tplc="48090005" w:tentative="1">
+      <w:start w:val="1"/>
+      <w:numFmt w:val="bullet"/>
+      <w:lvlText w:val=""/>
+      <w:lvlJc w:val="left"/>
+      <w:pPr>
+        <w:ind w:left="2160" w:hanging="360"/>
+      </w:pPr>
+      <w:rPr>
+        <w:rFonts w:ascii="Wingdings" w:hAnsi="Wingdings" w:hint="default"/>
+      </w:rPr>
+    </w:lvl>
+    <w:lvl w:ilvl="3" w:tplc="48090001" w:tentative="1">
+      <w:start w:val="1"/>
+      <w:numFmt w:val="bullet"/>
+      <w:lvlText w:val=""/>
+      <w:lvlJc w:val="left"/>
+      <w:pPr>
+        <w:ind w:left="2880" w:hanging="360"/>
+      </w:pPr>
+      <w:rPr>
+        <w:rFonts w:ascii="Symbol" w:hAnsi="Symbol" w:hint="default"/>
+      </w:rPr>
+    </w:lvl>
+    <w:lvl w:ilvl="4" w:tplc="48090003" w:tentative="1">
+      <w:start w:val="1"/>
+      <w:numFmt w:val="bullet"/>
+      <w:lvlText w:val="o"/>
+      <w:lvlJc w:val="left"/>
+      <w:pPr>
+        <w:ind w:left="3600" w:hanging="360"/>
+      </w:pPr>
+      <w:rPr>
+        <w:rFonts w:ascii="Courier New" w:hAnsi="Courier New" w:cs="Courier New" w:hint="default"/>
+      </w:rPr>
+    </w:lvl>
+    <w:lvl w:ilvl="5" w:tplc="48090005" w:tentative="1">
+      <w:start w:val="1"/>
+      <w:numFmt w:val="bullet"/>
+      <w:lvlText w:val=""/>
+      <w:lvlJc w:val="left"/>
+      <w:pPr>
+        <w:ind w:left="4320" w:hanging="360"/>
+      </w:pPr>
+      <w:rPr>
+        <w:rFonts w:ascii="Wingdings" w:hAnsi="Wingdings" w:hint="default"/>
+      </w:rPr>
+    </w:lvl>
+    <w:lvl w:ilvl="6" w:tplc="48090001" w:tentative="1">
+      <w:start w:val="1"/>
+      <w:numFmt w:val="bullet"/>
+      <w:lvlText w:val=""/>
+      <w:lvlJc w:val="left"/>
+      <w:pPr>
+        <w:ind w:left="5040" w:hanging="360"/>
+      </w:pPr>
+      <w:rPr>
+        <w:rFonts w:ascii="Symbol" w:hAnsi="Symbol" w:hint="default"/>
+      </w:rPr>
+    </w:lvl>
+    <w:lvl w:ilvl="7" w:tplc="48090003" w:tentative="1">
+      <w:start w:val="1"/>
+      <w:numFmt w:val="bullet"/>
+      <w:lvlText w:val="o"/>
+      <w:lvlJc w:val="left"/>
+      <w:pPr>
+        <w:ind w:left="5760" w:hanging="360"/>
+      </w:pPr>
+      <w:rPr>
+        <w:rFonts w:ascii="Courier New" w:hAnsi="Courier New" w:cs="Courier New" w:hint="default"/>
+      </w:rPr>
+    </w:lvl>
+    <w:lvl w:ilvl="8" w:tplc="48090005" w:tentative="1">
+      <w:start w:val="1"/>
+      <w:numFmt w:val="bullet"/>
+      <w:lvlText w:val=""/>
+      <w:lvlJc w:val="left"/>
+      <w:pPr>
+        <w:ind w:left="6480" w:hanging="360"/>
+      </w:pPr>
+      <w:rPr>
+        <w:rFonts w:ascii="Wingdings" w:hAnsi="Wingdings" w:hint="default"/>
+      </w:rPr>
+    </w:lvl>
+  </w:abstractNum>
+  <w:abstractNum w:abstractNumId="7" w15:restartNumberingAfterBreak="0">
+    <w:nsid w:val="39106CAB"/>
+    <w:multiLevelType w:val="hybridMultilevel"/>
+    <w:tmpl w:val="94922200"/>
+    <w:lvl w:ilvl="0" w:tplc="48090001">
+      <w:start w:val="1"/>
+      <w:numFmt w:val="bullet"/>
+      <w:lvlText w:val=""/>
+      <w:lvlJc w:val="left"/>
+      <w:pPr>
+        <w:ind w:left="720" w:hanging="360"/>
+      </w:pPr>
+      <w:rPr>
+        <w:rFonts w:ascii="Symbol" w:hAnsi="Symbol" w:hint="default"/>
+      </w:rPr>
+    </w:lvl>
+    <w:lvl w:ilvl="1" w:tplc="48090003" w:tentative="1">
+      <w:start w:val="1"/>
+      <w:numFmt w:val="bullet"/>
+      <w:lvlText w:val="o"/>
+      <w:lvlJc w:val="left"/>
+      <w:pPr>
+        <w:ind w:left="1440" w:hanging="360"/>
+      </w:pPr>
+      <w:rPr>
+        <w:rFonts w:ascii="Courier New" w:hAnsi="Courier New" w:cs="Courier New" w:hint="default"/>
+      </w:rPr>
+    </w:lvl>
+    <w:lvl w:ilvl="2" w:tplc="48090005" w:tentative="1">
+      <w:start w:val="1"/>
+      <w:numFmt w:val="bullet"/>
+      <w:lvlText w:val=""/>
+      <w:lvlJc w:val="left"/>
+      <w:pPr>
+        <w:ind w:left="2160" w:hanging="360"/>
+      </w:pPr>
+      <w:rPr>
+        <w:rFonts w:ascii="Wingdings" w:hAnsi="Wingdings" w:hint="default"/>
+      </w:rPr>
+    </w:lvl>
+    <w:lvl w:ilvl="3" w:tplc="48090001" w:tentative="1">
+      <w:start w:val="1"/>
+      <w:numFmt w:val="bullet"/>
+      <w:lvlText w:val=""/>
+      <w:lvlJc w:val="left"/>
+      <w:pPr>
+        <w:ind w:left="2880" w:hanging="360"/>
+      </w:pPr>
+      <w:rPr>
+        <w:rFonts w:ascii="Symbol" w:hAnsi="Symbol" w:hint="default"/>
+      </w:rPr>
+    </w:lvl>
+    <w:lvl w:ilvl="4" w:tplc="48090003" w:tentative="1">
+      <w:start w:val="1"/>
+      <w:numFmt w:val="bullet"/>
+      <w:lvlText w:val="o"/>
+      <w:lvlJc w:val="left"/>
+      <w:pPr>
+        <w:ind w:left="3600" w:hanging="360"/>
+      </w:pPr>
+      <w:rPr>
+        <w:rFonts w:ascii="Courier New" w:hAnsi="Courier New" w:cs="Courier New" w:hint="default"/>
+      </w:rPr>
+    </w:lvl>
+    <w:lvl w:ilvl="5" w:tplc="48090005" w:tentative="1">
+      <w:start w:val="1"/>
+      <w:numFmt w:val="bullet"/>
+      <w:lvlText w:val=""/>
+      <w:lvlJc w:val="left"/>
+      <w:pPr>
+        <w:ind w:left="4320" w:hanging="360"/>
+      </w:pPr>
+      <w:rPr>
+        <w:rFonts w:ascii="Wingdings" w:hAnsi="Wingdings" w:hint="default"/>
+      </w:rPr>
+    </w:lvl>
+    <w:lvl w:ilvl="6" w:tplc="48090001" w:tentative="1">
+      <w:start w:val="1"/>
+      <w:numFmt w:val="bullet"/>
+      <w:lvlText w:val=""/>
+      <w:lvlJc w:val="left"/>
+      <w:pPr>
+        <w:ind w:left="5040" w:hanging="360"/>
+      </w:pPr>
+      <w:rPr>
+        <w:rFonts w:ascii="Symbol" w:hAnsi="Symbol" w:hint="default"/>
+      </w:rPr>
+    </w:lvl>
+    <w:lvl w:ilvl="7" w:tplc="48090003" w:tentative="1">
+      <w:start w:val="1"/>
+      <w:numFmt w:val="bullet"/>
+      <w:lvlText w:val="o"/>
+      <w:lvlJc w:val="left"/>
+      <w:pPr>
+        <w:ind w:left="5760" w:hanging="360"/>
+      </w:pPr>
+      <w:rPr>
+        <w:rFonts w:ascii="Courier New" w:hAnsi="Courier New" w:cs="Courier New" w:hint="default"/>
+      </w:rPr>
+    </w:lvl>
+    <w:lvl w:ilvl="8" w:tplc="48090005" w:tentative="1">
+      <w:start w:val="1"/>
+      <w:numFmt w:val="bullet"/>
+      <w:lvlText w:val=""/>
+      <w:lvlJc w:val="left"/>
+      <w:pPr>
+        <w:ind w:left="6480" w:hanging="360"/>
+      </w:pPr>
+      <w:rPr>
+        <w:rFonts w:ascii="Wingdings" w:hAnsi="Wingdings" w:hint="default"/>
+      </w:rPr>
+    </w:lvl>
+  </w:abstractNum>
+  <w:abstractNum w:abstractNumId="8" w15:restartNumberingAfterBreak="0">
+    <w:nsid w:val="3E6858E8"/>
+    <w:multiLevelType w:val="hybridMultilevel"/>
+    <w:tmpl w:val="32ECDCE2"/>
+    <w:lvl w:ilvl="0" w:tplc="4809000F">
+      <w:start w:val="1"/>
+      <w:numFmt w:val="decimal"/>
+      <w:lvlText w:val="%1."/>
+      <w:lvlJc w:val="left"/>
+      <w:pPr>
+        <w:ind w:left="720" w:hanging="360"/>
+      </w:pPr>
+      <w:rPr>
+        <w:rFonts w:hint="default"/>
+      </w:rPr>
+    </w:lvl>
+    <w:lvl w:ilvl="1" w:tplc="48090019" w:tentative="1">
+      <w:start w:val="1"/>
+      <w:numFmt w:val="lowerLetter"/>
+      <w:lvlText w:val="%2."/>
+      <w:lvlJc w:val="left"/>
+      <w:pPr>
+        <w:ind w:left="1440" w:hanging="360"/>
+      </w:pPr>
+    </w:lvl>
+    <w:lvl w:ilvl="2" w:tplc="4809001B" w:tentative="1">
+      <w:start w:val="1"/>
+      <w:numFmt w:val="lowerRoman"/>
+      <w:lvlText w:val="%3."/>
+      <w:lvlJc w:val="right"/>
+      <w:pPr>
+        <w:ind w:left="2160" w:hanging="180"/>
+      </w:pPr>
+    </w:lvl>
+    <w:lvl w:ilvl="3" w:tplc="4809000F" w:tentative="1">
+      <w:start w:val="1"/>
+      <w:numFmt w:val="decimal"/>
+      <w:lvlText w:val="%4."/>
+      <w:lvlJc w:val="left"/>
+      <w:pPr>
+        <w:ind w:left="2880" w:hanging="360"/>
+      </w:pPr>
+    </w:lvl>
+    <w:lvl w:ilvl="4" w:tplc="48090019" w:tentative="1">
+      <w:start w:val="1"/>
+      <w:numFmt w:val="lowerLetter"/>
+      <w:lvlText w:val="%5."/>
+      <w:lvlJc w:val="left"/>
+      <w:pPr>
+        <w:ind w:left="3600" w:hanging="360"/>
+      </w:pPr>
+    </w:lvl>
+    <w:lvl w:ilvl="5" w:tplc="4809001B" w:tentative="1">
+      <w:start w:val="1"/>
+      <w:numFmt w:val="lowerRoman"/>
+      <w:lvlText w:val="%6."/>
+      <w:lvlJc w:val="right"/>
+      <w:pPr>
+        <w:ind w:left="4320" w:hanging="180"/>
+      </w:pPr>
+    </w:lvl>
+    <w:lvl w:ilvl="6" w:tplc="4809000F" w:tentative="1">
+      <w:start w:val="1"/>
+      <w:numFmt w:val="decimal"/>
+      <w:lvlText w:val="%7."/>
+      <w:lvlJc w:val="left"/>
+      <w:pPr>
+        <w:ind w:left="5040" w:hanging="360"/>
+      </w:pPr>
+    </w:lvl>
+    <w:lvl w:ilvl="7" w:tplc="48090019" w:tentative="1">
+      <w:start w:val="1"/>
+      <w:numFmt w:val="lowerLetter"/>
+      <w:lvlText w:val="%8."/>
+      <w:lvlJc w:val="left"/>
+      <w:pPr>
+        <w:ind w:left="5760" w:hanging="360"/>
+      </w:pPr>
+    </w:lvl>
+    <w:lvl w:ilvl="8" w:tplc="4809001B" w:tentative="1">
+      <w:start w:val="1"/>
+      <w:numFmt w:val="lowerRoman"/>
+      <w:lvlText w:val="%9."/>
+      <w:lvlJc w:val="right"/>
+      <w:pPr>
+        <w:ind w:left="6480" w:hanging="180"/>
+      </w:pPr>
+    </w:lvl>
+  </w:abstractNum>
+  <w:abstractNum w:abstractNumId="9" w15:restartNumberingAfterBreak="0">
+    <w:nsid w:val="3EAA374B"/>
+    <w:multiLevelType w:val="hybridMultilevel"/>
+    <w:tmpl w:val="B68A8266"/>
+    <w:lvl w:ilvl="0" w:tplc="16CE2358">
+      <w:start w:val="1"/>
+      <w:numFmt w:val="decimal"/>
+      <w:lvlText w:val="%1."/>
+      <w:lvlJc w:val="left"/>
+      <w:pPr>
+        <w:ind w:left="720" w:hanging="360"/>
+      </w:pPr>
+      <w:rPr>
+        <w:rFonts w:hint="default"/>
+      </w:rPr>
+    </w:lvl>
+    <w:lvl w:ilvl="1" w:tplc="48090019" w:tentative="1">
+      <w:start w:val="1"/>
+      <w:numFmt w:val="lowerLetter"/>
+      <w:lvlText w:val="%2."/>
+      <w:lvlJc w:val="left"/>
+      <w:pPr>
+        <w:ind w:left="1440" w:hanging="360"/>
+      </w:pPr>
+    </w:lvl>
+    <w:lvl w:ilvl="2" w:tplc="4809001B" w:tentative="1">
+      <w:start w:val="1"/>
+      <w:numFmt w:val="lowerRoman"/>
+      <w:lvlText w:val="%3."/>
+      <w:lvlJc w:val="right"/>
+      <w:pPr>
+        <w:ind w:left="2160" w:hanging="180"/>
+      </w:pPr>
+    </w:lvl>
+    <w:lvl w:ilvl="3" w:tplc="4809000F" w:tentative="1">
+      <w:start w:val="1"/>
+      <w:numFmt w:val="decimal"/>
+      <w:lvlText w:val="%4."/>
+      <w:lvlJc w:val="left"/>
+      <w:pPr>
+        <w:ind w:left="2880" w:hanging="360"/>
+      </w:pPr>
+    </w:lvl>
+    <w:lvl w:ilvl="4" w:tplc="48090019" w:tentative="1">
+      <w:start w:val="1"/>
+      <w:numFmt w:val="lowerLetter"/>
+      <w:lvlText w:val="%5."/>
+      <w:lvlJc w:val="left"/>
+      <w:pPr>
+        <w:ind w:left="3600" w:hanging="360"/>
+      </w:pPr>
+    </w:lvl>
+    <w:lvl w:ilvl="5" w:tplc="4809001B" w:tentative="1">
+      <w:start w:val="1"/>
+      <w:numFmt w:val="lowerRoman"/>
+      <w:lvlText w:val="%6."/>
+      <w:lvlJc w:val="right"/>
+      <w:pPr>
+        <w:ind w:left="4320" w:hanging="180"/>
+      </w:pPr>
+    </w:lvl>
+    <w:lvl w:ilvl="6" w:tplc="4809000F" w:tentative="1">
+      <w:start w:val="1"/>
+      <w:numFmt w:val="decimal"/>
+      <w:lvlText w:val="%7."/>
+      <w:lvlJc w:val="left"/>
+      <w:pPr>
+        <w:ind w:left="5040" w:hanging="360"/>
+      </w:pPr>
+    </w:lvl>
+    <w:lvl w:ilvl="7" w:tplc="48090019" w:tentative="1">
+      <w:start w:val="1"/>
+      <w:numFmt w:val="lowerLetter"/>
+      <w:lvlText w:val="%8."/>
+      <w:lvlJc w:val="left"/>
+      <w:pPr>
+        <w:ind w:left="5760" w:hanging="360"/>
+      </w:pPr>
+    </w:lvl>
+    <w:lvl w:ilvl="8" w:tplc="4809001B" w:tentative="1">
+      <w:start w:val="1"/>
+      <w:numFmt w:val="lowerRoman"/>
+      <w:lvlText w:val="%9."/>
+      <w:lvlJc w:val="right"/>
+      <w:pPr>
+        <w:ind w:left="6480" w:hanging="180"/>
+      </w:pPr>
+    </w:lvl>
+  </w:abstractNum>
+  <w:abstractNum w:abstractNumId="10" w15:restartNumberingAfterBreak="0">
+    <w:nsid w:val="49FC001F"/>
+    <w:multiLevelType w:val="hybridMultilevel"/>
+    <w:tmpl w:val="C73CE646"/>
+    <w:lvl w:ilvl="0" w:tplc="4809000F">
+      <w:start w:val="1"/>
+      <w:numFmt w:val="decimal"/>
+      <w:lvlText w:val="%1."/>
+      <w:lvlJc w:val="left"/>
+      <w:pPr>
+        <w:ind w:left="720" w:hanging="360"/>
+      </w:pPr>
+      <w:rPr>
+        <w:rFonts w:hint="default"/>
+      </w:rPr>
+    </w:lvl>
+    <w:lvl w:ilvl="1" w:tplc="48090019" w:tentative="1">
+      <w:start w:val="1"/>
+      <w:numFmt w:val="lowerLetter"/>
+      <w:lvlText w:val="%2."/>
+      <w:lvlJc w:val="left"/>
+      <w:pPr>
+        <w:ind w:left="1440" w:hanging="360"/>
+      </w:pPr>
+    </w:lvl>
+    <w:lvl w:ilvl="2" w:tplc="4809001B" w:tentative="1">
+      <w:start w:val="1"/>
+      <w:numFmt w:val="lowerRoman"/>
+      <w:lvlText w:val="%3."/>
+      <w:lvlJc w:val="right"/>
+      <w:pPr>
+        <w:ind w:left="2160" w:hanging="180"/>
+      </w:pPr>
+    </w:lvl>
+    <w:lvl w:ilvl="3" w:tplc="4809000F" w:tentative="1">
+      <w:start w:val="1"/>
+      <w:numFmt w:val="decimal"/>
+      <w:lvlText w:val="%4."/>
+      <w:lvlJc w:val="left"/>
+      <w:pPr>
+        <w:ind w:left="2880" w:hanging="360"/>
+      </w:pPr>
+    </w:lvl>
+    <w:lvl w:ilvl="4" w:tplc="48090019" w:tentative="1">
+      <w:start w:val="1"/>
+      <w:numFmt w:val="lowerLetter"/>
+      <w:lvlText w:val="%5."/>
+      <w:lvlJc w:val="left"/>
+      <w:pPr>
+        <w:ind w:left="3600" w:hanging="360"/>
+      </w:pPr>
+    </w:lvl>
+    <w:lvl w:ilvl="5" w:tplc="4809001B" w:tentative="1">
+      <w:start w:val="1"/>
+      <w:numFmt w:val="lowerRoman"/>
+      <w:lvlText w:val="%6."/>
+      <w:lvlJc w:val="right"/>
+      <w:pPr>
+        <w:ind w:left="4320" w:hanging="180"/>
+      </w:pPr>
+    </w:lvl>
+    <w:lvl w:ilvl="6" w:tplc="4809000F" w:tentative="1">
+      <w:start w:val="1"/>
+      <w:numFmt w:val="decimal"/>
+      <w:lvlText w:val="%7."/>
+      <w:lvlJc w:val="left"/>
+      <w:pPr>
+        <w:ind w:left="5040" w:hanging="360"/>
+      </w:pPr>
+    </w:lvl>
+    <w:lvl w:ilvl="7" w:tplc="48090019" w:tentative="1">
+      <w:start w:val="1"/>
+      <w:numFmt w:val="lowerLetter"/>
+      <w:lvlText w:val="%8."/>
+      <w:lvlJc w:val="left"/>
+      <w:pPr>
+        <w:ind w:left="5760" w:hanging="360"/>
+      </w:pPr>
+    </w:lvl>
+    <w:lvl w:ilvl="8" w:tplc="4809001B" w:tentative="1">
+      <w:start w:val="1"/>
+      <w:numFmt w:val="lowerRoman"/>
+      <w:lvlText w:val="%9."/>
+      <w:lvlJc w:val="right"/>
+      <w:pPr>
+        <w:ind w:left="6480" w:hanging="180"/>
+      </w:pPr>
+    </w:lvl>
+  </w:abstractNum>
+  <w:abstractNum w:abstractNumId="11" w15:restartNumberingAfterBreak="0">
+    <w:nsid w:val="4A0C7A00"/>
+    <w:multiLevelType w:val="hybridMultilevel"/>
+    <w:tmpl w:val="6A780C6C"/>
+    <w:lvl w:ilvl="0" w:tplc="16CE2358">
+      <w:start w:val="1"/>
+      <w:numFmt w:val="decimal"/>
+      <w:lvlText w:val="%1."/>
+      <w:lvlJc w:val="left"/>
+      <w:pPr>
+        <w:ind w:left="720" w:hanging="360"/>
+      </w:pPr>
+      <w:rPr>
+        <w:rFonts w:hint="default"/>
+      </w:rPr>
+    </w:lvl>
+    <w:lvl w:ilvl="1" w:tplc="48090019" w:tentative="1">
+      <w:start w:val="1"/>
+      <w:numFmt w:val="lowerLetter"/>
+      <w:lvlText w:val="%2."/>
+      <w:lvlJc w:val="left"/>
+      <w:pPr>
+        <w:ind w:left="1440" w:hanging="360"/>
+      </w:pPr>
+    </w:lvl>
+    <w:lvl w:ilvl="2" w:tplc="4809001B" w:tentative="1">
+      <w:start w:val="1"/>
+      <w:numFmt w:val="lowerRoman"/>
+      <w:lvlText w:val="%3."/>
+      <w:lvlJc w:val="right"/>
+      <w:pPr>
+        <w:ind w:left="2160" w:hanging="180"/>
+      </w:pPr>
+    </w:lvl>
+    <w:lvl w:ilvl="3" w:tplc="4809000F" w:tentative="1">
+      <w:start w:val="1"/>
+      <w:numFmt w:val="decimal"/>
+      <w:lvlText w:val="%4."/>
+      <w:lvlJc w:val="left"/>
+      <w:pPr>
+        <w:ind w:left="2880" w:hanging="360"/>
+      </w:pPr>
+    </w:lvl>
+    <w:lvl w:ilvl="4" w:tplc="48090019" w:tentative="1">
+      <w:start w:val="1"/>
+      <w:numFmt w:val="lowerLetter"/>
+      <w:lvlText w:val="%5."/>
+      <w:lvlJc w:val="left"/>
+      <w:pPr>
+        <w:ind w:left="3600" w:hanging="360"/>
+      </w:pPr>
+    </w:lvl>
+    <w:lvl w:ilvl="5" w:tplc="4809001B" w:tentative="1">
+      <w:start w:val="1"/>
+      <w:numFmt w:val="lowerRoman"/>
+      <w:lvlText w:val="%6."/>
+      <w:lvlJc w:val="right"/>
+      <w:pPr>
+        <w:ind w:left="4320" w:hanging="180"/>
+      </w:pPr>
+    </w:lvl>
+    <w:lvl w:ilvl="6" w:tplc="4809000F" w:tentative="1">
+      <w:start w:val="1"/>
+      <w:numFmt w:val="decimal"/>
+      <w:lvlText w:val="%7."/>
+      <w:lvlJc w:val="left"/>
+      <w:pPr>
+        <w:ind w:left="5040" w:hanging="360"/>
+      </w:pPr>
+    </w:lvl>
+    <w:lvl w:ilvl="7" w:tplc="48090019" w:tentative="1">
+      <w:start w:val="1"/>
+      <w:numFmt w:val="lowerLetter"/>
+      <w:lvlText w:val="%8."/>
+      <w:lvlJc w:val="left"/>
+      <w:pPr>
+        <w:ind w:left="5760" w:hanging="360"/>
+      </w:pPr>
+    </w:lvl>
+    <w:lvl w:ilvl="8" w:tplc="4809001B" w:tentative="1">
+      <w:start w:val="1"/>
+      <w:numFmt w:val="lowerRoman"/>
+      <w:lvlText w:val="%9."/>
+      <w:lvlJc w:val="right"/>
+      <w:pPr>
+        <w:ind w:left="6480" w:hanging="180"/>
+      </w:pPr>
+    </w:lvl>
+  </w:abstractNum>
+  <w:abstractNum w:abstractNumId="12" w15:restartNumberingAfterBreak="0">
     <w:nsid w:val="696A543A"/>
     <w:multiLevelType w:val="hybridMultilevel"/>
     <w:tmpl w:val="3036161A"/>
@@ -1184,19 +4542,43 @@
     </w:lvl>
   </w:abstractNum>
   <w:num w:numId="1">
-    <w:abstractNumId w:val="3"/>
+    <w:abstractNumId w:val="5"/>
   </w:num>
   <w:num w:numId="2">
-    <w:abstractNumId w:val="4"/>
+    <w:abstractNumId w:val="12"/>
   </w:num>
   <w:num w:numId="3">
     <w:abstractNumId w:val="0"/>
   </w:num>
   <w:num w:numId="4">
+    <w:abstractNumId w:val="4"/>
+  </w:num>
+  <w:num w:numId="5">
+    <w:abstractNumId w:val="3"/>
+  </w:num>
+  <w:num w:numId="6">
+    <w:abstractNumId w:val="10"/>
+  </w:num>
+  <w:num w:numId="7">
+    <w:abstractNumId w:val="11"/>
+  </w:num>
+  <w:num w:numId="8">
     <w:abstractNumId w:val="2"/>
   </w:num>
-  <w:num w:numId="5">
+  <w:num w:numId="9">
+    <w:abstractNumId w:val="8"/>
+  </w:num>
+  <w:num w:numId="10">
     <w:abstractNumId w:val="1"/>
+  </w:num>
+  <w:num w:numId="11">
+    <w:abstractNumId w:val="7"/>
+  </w:num>
+  <w:num w:numId="12">
+    <w:abstractNumId w:val="6"/>
+  </w:num>
+  <w:num w:numId="13">
+    <w:abstractNumId w:val="9"/>
   </w:num>
 </w:numbering>
 </file>
@@ -1214,7 +4596,7 @@
     </w:rPrDefault>
     <w:pPrDefault/>
   </w:docDefaults>
-  <w:latentStyles w:defLockedState="0" w:defUIPriority="99" w:defSemiHidden="0" w:defUnhideWhenUsed="0" w:defQFormat="0" w:count="376">
+  <w:latentStyles w:defLockedState="0" w:defUIPriority="99" w:defSemiHidden="0" w:defUnhideWhenUsed="0" w:defQFormat="0" w:count="375">
     <w:lsdException w:name="Normal" w:uiPriority="0" w:qFormat="1"/>
     <w:lsdException w:name="heading 1" w:uiPriority="9" w:qFormat="1"/>
     <w:lsdException w:name="heading 2" w:semiHidden="1" w:uiPriority="9" w:unhideWhenUsed="1" w:qFormat="1"/>
@@ -1590,7 +4972,6 @@
     <w:lsdException w:name="Smart Hyperlink" w:semiHidden="1" w:unhideWhenUsed="1"/>
     <w:lsdException w:name="Hashtag" w:semiHidden="1" w:unhideWhenUsed="1"/>
     <w:lsdException w:name="Unresolved Mention" w:semiHidden="1" w:unhideWhenUsed="1"/>
-    <w:lsdException w:name="Smart Link" w:semiHidden="1" w:unhideWhenUsed="1"/>
   </w:latentStyles>
   <w:style w:type="paragraph" w:default="1" w:styleId="Normal">
     <w:name w:val="Normal"/>
@@ -1633,6 +5014,126 @@
       <w:ind w:left="720"/>
       <w:contextualSpacing/>
     </w:pPr>
+  </w:style>
+  <w:style w:type="paragraph" w:styleId="BalloonText">
+    <w:name w:val="Balloon Text"/>
+    <w:basedOn w:val="Normal"/>
+    <w:link w:val="BalloonTextChar"/>
+    <w:uiPriority w:val="99"/>
+    <w:semiHidden/>
+    <w:unhideWhenUsed/>
+    <w:rsid w:val="00BA2BFF"/>
+    <w:rPr>
+      <w:rFonts w:ascii="Segoe UI" w:hAnsi="Segoe UI" w:cs="Segoe UI"/>
+      <w:sz w:val="18"/>
+      <w:szCs w:val="18"/>
+    </w:rPr>
+  </w:style>
+  <w:style w:type="character" w:customStyle="1" w:styleId="BalloonTextChar">
+    <w:name w:val="Balloon Text Char"/>
+    <w:basedOn w:val="DefaultParagraphFont"/>
+    <w:link w:val="BalloonText"/>
+    <w:uiPriority w:val="99"/>
+    <w:semiHidden/>
+    <w:rsid w:val="00BA2BFF"/>
+    <w:rPr>
+      <w:rFonts w:ascii="Segoe UI" w:hAnsi="Segoe UI" w:cs="Segoe UI"/>
+      <w:sz w:val="18"/>
+      <w:szCs w:val="18"/>
+    </w:rPr>
+  </w:style>
+  <w:style w:type="character" w:styleId="Hyperlink">
+    <w:name w:val="Hyperlink"/>
+    <w:basedOn w:val="DefaultParagraphFont"/>
+    <w:uiPriority w:val="99"/>
+    <w:unhideWhenUsed/>
+    <w:rsid w:val="00842342"/>
+    <w:rPr>
+      <w:color w:val="0000FF"/>
+      <w:u w:val="single"/>
+    </w:rPr>
+  </w:style>
+  <w:style w:type="character" w:styleId="UnresolvedMention">
+    <w:name w:val="Unresolved Mention"/>
+    <w:basedOn w:val="DefaultParagraphFont"/>
+    <w:uiPriority w:val="99"/>
+    <w:semiHidden/>
+    <w:unhideWhenUsed/>
+    <w:rsid w:val="00842342"/>
+    <w:rPr>
+      <w:color w:val="605E5C"/>
+      <w:shd w:val="clear" w:color="auto" w:fill="E1DFDD"/>
+    </w:rPr>
+  </w:style>
+  <w:style w:type="character" w:styleId="Strong">
+    <w:name w:val="Strong"/>
+    <w:basedOn w:val="DefaultParagraphFont"/>
+    <w:uiPriority w:val="22"/>
+    <w:qFormat/>
+    <w:rsid w:val="007D6FFA"/>
+    <w:rPr>
+      <w:b/>
+      <w:bCs/>
+    </w:rPr>
+  </w:style>
+  <w:style w:type="paragraph" w:styleId="HTMLPreformatted">
+    <w:name w:val="HTML Preformatted"/>
+    <w:basedOn w:val="Normal"/>
+    <w:link w:val="HTMLPreformattedChar"/>
+    <w:uiPriority w:val="99"/>
+    <w:semiHidden/>
+    <w:unhideWhenUsed/>
+    <w:rsid w:val="00A62C27"/>
+    <w:pPr>
+      <w:tabs>
+        <w:tab w:val="left" w:pos="916"/>
+        <w:tab w:val="left" w:pos="1832"/>
+        <w:tab w:val="left" w:pos="2748"/>
+        <w:tab w:val="left" w:pos="3664"/>
+        <w:tab w:val="left" w:pos="4580"/>
+        <w:tab w:val="left" w:pos="5496"/>
+        <w:tab w:val="left" w:pos="6412"/>
+        <w:tab w:val="left" w:pos="7328"/>
+        <w:tab w:val="left" w:pos="8244"/>
+        <w:tab w:val="left" w:pos="9160"/>
+        <w:tab w:val="left" w:pos="10076"/>
+        <w:tab w:val="left" w:pos="10992"/>
+        <w:tab w:val="left" w:pos="11908"/>
+        <w:tab w:val="left" w:pos="12824"/>
+        <w:tab w:val="left" w:pos="13740"/>
+        <w:tab w:val="left" w:pos="14656"/>
+      </w:tabs>
+    </w:pPr>
+    <w:rPr>
+      <w:rFonts w:ascii="Courier New" w:eastAsia="Times New Roman" w:hAnsi="Courier New" w:cs="Courier New"/>
+      <w:sz w:val="20"/>
+      <w:szCs w:val="20"/>
+      <w:lang w:eastAsia="en-SG"/>
+    </w:rPr>
+  </w:style>
+  <w:style w:type="character" w:customStyle="1" w:styleId="HTMLPreformattedChar">
+    <w:name w:val="HTML Preformatted Char"/>
+    <w:basedOn w:val="DefaultParagraphFont"/>
+    <w:link w:val="HTMLPreformatted"/>
+    <w:uiPriority w:val="99"/>
+    <w:semiHidden/>
+    <w:rsid w:val="00A62C27"/>
+    <w:rPr>
+      <w:rFonts w:ascii="Courier New" w:eastAsia="Times New Roman" w:hAnsi="Courier New" w:cs="Courier New"/>
+      <w:sz w:val="20"/>
+      <w:szCs w:val="20"/>
+      <w:lang w:eastAsia="en-SG"/>
+    </w:rPr>
+  </w:style>
+  <w:style w:type="character" w:customStyle="1" w:styleId="pln">
+    <w:name w:val="pln"/>
+    <w:basedOn w:val="DefaultParagraphFont"/>
+    <w:rsid w:val="00A62C27"/>
+  </w:style>
+  <w:style w:type="character" w:customStyle="1" w:styleId="pun">
+    <w:name w:val="pun"/>
+    <w:basedOn w:val="DefaultParagraphFont"/>
+    <w:rsid w:val="00A62C27"/>
   </w:style>
 </w:styles>
 </file>

</xml_diff>